<commit_message>
Especificación de actividades del Data Mart
</commit_message>
<xml_diff>
--- a/Planificacion/Planificación Lego V2 - J. Elberg, D. García, C. Velasco.docx
+++ b/Planificacion/Planificación Lego V2 - J. Elberg, D. García, C. Velasco.docx
@@ -1,6 +1,6 @@
 
 <file path=word/document.xml><?xml version="1.0" encoding="utf-8"?>
-<w:document xmlns:wpc="http://schemas.microsoft.com/office/word/2010/wordprocessingCanvas" xmlns:cx="http://schemas.microsoft.com/office/drawing/2014/chartex" xmlns:cx1="http://schemas.microsoft.com/office/drawing/2015/9/8/chartex" xmlns:mc="http://schemas.openxmlformats.org/markup-compatibility/2006" xmlns:o="urn:schemas-microsoft-com:office:office" xmlns:r="http://schemas.openxmlformats.org/officeDocument/2006/relationships" xmlns:m="http://schemas.openxmlformats.org/officeDocument/2006/math" xmlns:v="urn:schemas-microsoft-com:vml" xmlns:wp14="http://schemas.microsoft.com/office/word/2010/wordprocessingDrawing" xmlns:wp="http://schemas.openxmlformats.org/drawingml/2006/wordprocessingDrawing" xmlns:w10="urn:schemas-microsoft-com:office:word" xmlns:w="http://schemas.openxmlformats.org/wordprocessingml/2006/main" xmlns:w14="http://schemas.microsoft.com/office/word/2010/wordml" xmlns:w15="http://schemas.microsoft.com/office/word/2012/wordml" xmlns:w16se="http://schemas.microsoft.com/office/word/2015/wordml/symex" xmlns:wpg="http://schemas.microsoft.com/office/word/2010/wordprocessingGroup" xmlns:wpi="http://schemas.microsoft.com/office/word/2010/wordprocessingInk" xmlns:wne="http://schemas.microsoft.com/office/word/2006/wordml" xmlns:wps="http://schemas.microsoft.com/office/word/2010/wordprocessingShape" mc:Ignorable="w14 w15 w16se wp14">
+<w:document xmlns:wpc="http://schemas.microsoft.com/office/word/2010/wordprocessingCanvas" xmlns:mc="http://schemas.openxmlformats.org/markup-compatibility/2006" xmlns:o="urn:schemas-microsoft-com:office:office" xmlns:r="http://schemas.openxmlformats.org/officeDocument/2006/relationships" xmlns:m="http://schemas.openxmlformats.org/officeDocument/2006/math" xmlns:v="urn:schemas-microsoft-com:vml" xmlns:wp14="http://schemas.microsoft.com/office/word/2010/wordprocessingDrawing" xmlns:wp="http://schemas.openxmlformats.org/drawingml/2006/wordprocessingDrawing" xmlns:w10="urn:schemas-microsoft-com:office:word" xmlns:w="http://schemas.openxmlformats.org/wordprocessingml/2006/main" xmlns:w14="http://schemas.microsoft.com/office/word/2010/wordml" xmlns:wpg="http://schemas.microsoft.com/office/word/2010/wordprocessingGroup" xmlns:wpi="http://schemas.microsoft.com/office/word/2010/wordprocessingInk" xmlns:wne="http://schemas.microsoft.com/office/word/2006/wordml" xmlns:wps="http://schemas.microsoft.com/office/word/2010/wordprocessingShape" mc:Ignorable="w14 wp14">
   <w:background w:color="FFFFFF"/>
   <w:body>
     <w:p>
@@ -155,7 +155,7 @@
     </w:p>
     <w:p>
       <w:pPr>
-        <w:pStyle w:val="Ttulo1"/>
+        <w:pStyle w:val="Heading1"/>
         <w:jc w:val="center"/>
         <w:rPr>
           <w:rFonts w:ascii="Arial" w:hAnsi="Arial" w:cs="Arial"/>
@@ -164,7 +164,7 @@
     </w:p>
     <w:p>
       <w:pPr>
-        <w:pStyle w:val="Ttulo1"/>
+        <w:pStyle w:val="Heading1"/>
         <w:jc w:val="center"/>
         <w:rPr>
           <w:rFonts w:ascii="Arial" w:hAnsi="Arial" w:cs="Arial"/>
@@ -326,7 +326,7 @@
       <w:sdtContent>
         <w:p>
           <w:pPr>
-            <w:pStyle w:val="TtuloTDC"/>
+            <w:pStyle w:val="TOCHeading"/>
           </w:pPr>
           <w:r>
             <w:rPr>
@@ -337,7 +337,7 @@
         </w:p>
         <w:p>
           <w:pPr>
-            <w:pStyle w:val="TDC1"/>
+            <w:pStyle w:val="TOC1"/>
             <w:tabs>
               <w:tab w:val="right" w:leader="dot" w:pos="8832"/>
             </w:tabs>
@@ -360,7 +360,7 @@
           <w:hyperlink w:anchor="_Toc451990405" w:history="1">
             <w:r>
               <w:rPr>
-                <w:rStyle w:val="Hipervnculo"/>
+                <w:rStyle w:val="Hyperlink"/>
                 <w:rFonts w:ascii="Arial" w:eastAsia="Arial" w:hAnsi="Arial" w:cs="Arial"/>
                 <w:noProof/>
               </w:rPr>
@@ -418,7 +418,7 @@
         </w:p>
         <w:p>
           <w:pPr>
-            <w:pStyle w:val="TDC1"/>
+            <w:pStyle w:val="TOC1"/>
             <w:tabs>
               <w:tab w:val="right" w:leader="dot" w:pos="8832"/>
             </w:tabs>
@@ -432,7 +432,7 @@
           <w:hyperlink w:anchor="_Toc451990406" w:history="1">
             <w:r>
               <w:rPr>
-                <w:rStyle w:val="Hipervnculo"/>
+                <w:rStyle w:val="Hyperlink"/>
                 <w:rFonts w:ascii="Arial" w:eastAsia="Arial" w:hAnsi="Arial" w:cs="Arial"/>
                 <w:noProof/>
               </w:rPr>
@@ -490,7 +490,7 @@
         </w:p>
         <w:p>
           <w:pPr>
-            <w:pStyle w:val="TDC1"/>
+            <w:pStyle w:val="TOC1"/>
             <w:tabs>
               <w:tab w:val="right" w:leader="dot" w:pos="8832"/>
             </w:tabs>
@@ -504,7 +504,7 @@
           <w:hyperlink w:anchor="_Toc451990407" w:history="1">
             <w:r>
               <w:rPr>
-                <w:rStyle w:val="Hipervnculo"/>
+                <w:rStyle w:val="Hyperlink"/>
                 <w:rFonts w:ascii="Arial" w:eastAsia="Arial" w:hAnsi="Arial" w:cs="Arial"/>
                 <w:noProof/>
               </w:rPr>
@@ -562,7 +562,7 @@
         </w:p>
         <w:p>
           <w:pPr>
-            <w:pStyle w:val="TDC1"/>
+            <w:pStyle w:val="TOC1"/>
             <w:tabs>
               <w:tab w:val="right" w:leader="dot" w:pos="8832"/>
             </w:tabs>
@@ -576,7 +576,7 @@
           <w:hyperlink w:anchor="_Toc451990408" w:history="1">
             <w:r>
               <w:rPr>
-                <w:rStyle w:val="Hipervnculo"/>
+                <w:rStyle w:val="Hyperlink"/>
                 <w:rFonts w:ascii="Arial" w:hAnsi="Arial" w:cs="Arial"/>
                 <w:noProof/>
               </w:rPr>
@@ -634,7 +634,7 @@
         </w:p>
         <w:p>
           <w:pPr>
-            <w:pStyle w:val="TDC1"/>
+            <w:pStyle w:val="TOC1"/>
             <w:tabs>
               <w:tab w:val="right" w:leader="dot" w:pos="8832"/>
             </w:tabs>
@@ -648,7 +648,7 @@
           <w:hyperlink w:anchor="_Toc451990409" w:history="1">
             <w:r>
               <w:rPr>
-                <w:rStyle w:val="Hipervnculo"/>
+                <w:rStyle w:val="Hyperlink"/>
                 <w:rFonts w:ascii="Arial" w:hAnsi="Arial" w:cs="Arial"/>
                 <w:noProof/>
               </w:rPr>
@@ -706,7 +706,7 @@
         </w:p>
         <w:p>
           <w:pPr>
-            <w:pStyle w:val="TDC1"/>
+            <w:pStyle w:val="TOC1"/>
             <w:tabs>
               <w:tab w:val="right" w:leader="dot" w:pos="8832"/>
             </w:tabs>
@@ -720,7 +720,7 @@
           <w:hyperlink w:anchor="_Toc451990410" w:history="1">
             <w:r>
               <w:rPr>
-                <w:rStyle w:val="Hipervnculo"/>
+                <w:rStyle w:val="Hyperlink"/>
                 <w:rFonts w:ascii="Arial" w:eastAsia="Arial" w:hAnsi="Arial" w:cs="Arial"/>
                 <w:noProof/>
               </w:rPr>
@@ -778,7 +778,7 @@
         </w:p>
         <w:p>
           <w:pPr>
-            <w:pStyle w:val="TDC1"/>
+            <w:pStyle w:val="TOC1"/>
             <w:tabs>
               <w:tab w:val="right" w:leader="dot" w:pos="8832"/>
             </w:tabs>
@@ -792,7 +792,7 @@
           <w:hyperlink w:anchor="_Toc451990411" w:history="1">
             <w:r>
               <w:rPr>
-                <w:rStyle w:val="Hipervnculo"/>
+                <w:rStyle w:val="Hyperlink"/>
                 <w:rFonts w:ascii="Arial" w:eastAsia="Arial" w:hAnsi="Arial" w:cs="Arial"/>
                 <w:noProof/>
               </w:rPr>
@@ -880,12 +880,10 @@
         </w:rPr>
         <w:br w:type="page"/>
       </w:r>
-      <w:bookmarkStart w:id="3" w:name="_GoBack"/>
-      <w:bookmarkEnd w:id="3"/>
-    </w:p>
-    <w:p>
-      <w:pPr>
-        <w:pStyle w:val="Ttulo1"/>
+    </w:p>
+    <w:p>
+      <w:pPr>
+        <w:pStyle w:val="Heading1"/>
         <w:jc w:val="center"/>
         <w:rPr>
           <w:rFonts w:ascii="Arial" w:hAnsi="Arial" w:cs="Arial"/>
@@ -894,7 +892,7 @@
           <w:sz w:val="32"/>
         </w:rPr>
       </w:pPr>
-      <w:bookmarkStart w:id="4" w:name="_Toc451990405"/>
+      <w:bookmarkStart w:id="3" w:name="_Toc451990405"/>
       <w:r>
         <w:rPr>
           <w:rFonts w:ascii="Arial" w:eastAsia="Arial" w:hAnsi="Arial" w:cs="Arial"/>
@@ -905,7 +903,7 @@
         <w:lastRenderedPageBreak/>
         <w:t>Propósito para la realización de una planificación</w:t>
       </w:r>
-      <w:bookmarkEnd w:id="4"/>
+      <w:bookmarkEnd w:id="3"/>
     </w:p>
     <w:p>
       <w:pPr>
@@ -1171,7 +1169,6 @@
           <w:rFonts w:ascii="Arial" w:hAnsi="Arial" w:cs="Arial"/>
           <w:shd w:val="clear" w:color="auto" w:fill="FFFFFF"/>
         </w:rPr>
-        <w:lastRenderedPageBreak/>
         <w:t>Lo pasos a seguir para llevar a cabo una plani</w:t>
       </w:r>
       <w:r>
@@ -1348,8 +1345,8 @@
         </w:rPr>
         <w:t>En esta fase los encargados deben responder preguntas fundamentales como: ¿Se ha cumplido los objetivos iniciales? Lo más habitual es que se elabore un documento que recoja las principales conclusiones del proyecto.</w:t>
       </w:r>
-      <w:bookmarkStart w:id="5" w:name="h.fx7u1uhux2g7" w:colFirst="0" w:colLast="0"/>
-      <w:bookmarkEnd w:id="5"/>
+      <w:bookmarkStart w:id="4" w:name="h.fx7u1uhux2g7" w:colFirst="0" w:colLast="0"/>
+      <w:bookmarkEnd w:id="4"/>
     </w:p>
     <w:p>
       <w:pPr>
@@ -1372,7 +1369,7 @@
     </w:p>
     <w:p>
       <w:pPr>
-        <w:pStyle w:val="Ttulo1"/>
+        <w:pStyle w:val="Heading1"/>
         <w:jc w:val="center"/>
         <w:rPr>
           <w:rFonts w:ascii="Arial" w:hAnsi="Arial" w:cs="Arial"/>
@@ -1381,7 +1378,7 @@
           <w:sz w:val="40"/>
         </w:rPr>
       </w:pPr>
-      <w:bookmarkStart w:id="6" w:name="_Toc451990406"/>
+      <w:bookmarkStart w:id="5" w:name="_Toc451990406"/>
       <w:r>
         <w:rPr>
           <w:rFonts w:ascii="Arial" w:eastAsia="Arial" w:hAnsi="Arial" w:cs="Arial"/>
@@ -1392,7 +1389,7 @@
         <w:lastRenderedPageBreak/>
         <w:t>Especificación de los roles</w:t>
       </w:r>
-      <w:bookmarkEnd w:id="6"/>
+      <w:bookmarkEnd w:id="5"/>
     </w:p>
     <w:p>
       <w:pPr>
@@ -1410,8 +1407,8 @@
           <w:rFonts w:ascii="Arial" w:eastAsia="Arial" w:hAnsi="Arial" w:cs="Arial"/>
         </w:rPr>
       </w:pPr>
-      <w:bookmarkStart w:id="7" w:name="h.nbgpy6bb4xfw" w:colFirst="0" w:colLast="0"/>
-      <w:bookmarkEnd w:id="7"/>
+      <w:bookmarkStart w:id="6" w:name="h.nbgpy6bb4xfw" w:colFirst="0" w:colLast="0"/>
+      <w:bookmarkEnd w:id="6"/>
       <w:r>
         <w:rPr>
           <w:rFonts w:ascii="Arial" w:eastAsia="Arial" w:hAnsi="Arial" w:cs="Arial"/>
@@ -1467,7 +1464,7 @@
     </w:p>
     <w:p>
       <w:pPr>
-        <w:pStyle w:val="Ttulo1"/>
+        <w:pStyle w:val="Heading1"/>
         <w:jc w:val="center"/>
         <w:rPr>
           <w:rFonts w:ascii="Arial" w:hAnsi="Arial" w:cs="Arial"/>
@@ -1476,7 +1473,7 @@
           <w:sz w:val="32"/>
         </w:rPr>
       </w:pPr>
-      <w:bookmarkStart w:id="8" w:name="_Toc451990407"/>
+      <w:bookmarkStart w:id="7" w:name="_Toc451990407"/>
       <w:r>
         <w:rPr>
           <w:rFonts w:ascii="Arial" w:eastAsia="Arial" w:hAnsi="Arial" w:cs="Arial"/>
@@ -1486,7 +1483,7 @@
         </w:rPr>
         <w:t>Especificación de las actividades en la planificación</w:t>
       </w:r>
-      <w:bookmarkEnd w:id="8"/>
+      <w:bookmarkEnd w:id="7"/>
     </w:p>
     <w:p>
       <w:pPr>
@@ -1620,6 +1617,8 @@
             </w:r>
           </w:p>
         </w:tc>
+        <w:bookmarkStart w:id="8" w:name="_GoBack"/>
+        <w:bookmarkEnd w:id="8"/>
       </w:tr>
       <w:tr>
         <w:trPr>
@@ -2770,7 +2769,19 @@
               <w:rPr>
                 <w:rFonts w:ascii="Arial" w:eastAsia="Arial" w:hAnsi="Arial" w:cs="Arial"/>
               </w:rPr>
-              <w:t>Diseño del DSS</w:t>
+              <w:t>D</w:t>
+            </w:r>
+            <w:r>
+              <w:rPr>
+                <w:rFonts w:ascii="Arial" w:eastAsia="Arial" w:hAnsi="Arial" w:cs="Arial"/>
+              </w:rPr>
+              <w:t>iscutir requerimientos</w:t>
+            </w:r>
+            <w:r>
+              <w:rPr>
+                <w:rFonts w:ascii="Arial" w:eastAsia="Arial" w:hAnsi="Arial" w:cs="Arial"/>
+              </w:rPr>
+              <w:t xml:space="preserve"> del DSS</w:t>
             </w:r>
           </w:p>
         </w:tc>
@@ -2833,6 +2844,16 @@
             <w:tcW w:w="1305" w:type="dxa"/>
             <w:vAlign w:val="center"/>
           </w:tcPr>
+          <w:p>
+            <w:pPr>
+              <w:jc w:val="center"/>
+              <w:cnfStyle w:val="000000100000" w:firstRow="0" w:lastRow="0" w:firstColumn="0" w:lastColumn="0" w:oddVBand="0" w:evenVBand="0" w:oddHBand="1" w:evenHBand="0" w:firstRowFirstColumn="0" w:firstRowLastColumn="0" w:lastRowFirstColumn="0" w:lastRowLastColumn="0"/>
+              <w:rPr>
+                <w:rFonts w:ascii="Arial" w:eastAsia="Arial" w:hAnsi="Arial" w:cs="Arial"/>
+                <w:b/>
+              </w:rPr>
+            </w:pPr>
+          </w:p>
           <w:p>
             <w:pPr>
               <w:jc w:val="center"/>
@@ -2859,14 +2880,14 @@
             <w:pPr>
               <w:jc w:val="center"/>
               <w:rPr>
-                <w:rFonts w:ascii="Arial" w:hAnsi="Arial" w:cs="Arial"/>
-              </w:rPr>
-            </w:pPr>
-            <w:r>
-              <w:rPr>
-                <w:rFonts w:ascii="Arial" w:eastAsia="Arial" w:hAnsi="Arial" w:cs="Arial"/>
-              </w:rPr>
-              <w:t>Implementar DSS</w:t>
+                <w:rFonts w:ascii="Arial" w:eastAsia="Arial" w:hAnsi="Arial" w:cs="Arial"/>
+              </w:rPr>
+            </w:pPr>
+            <w:r>
+              <w:rPr>
+                <w:rFonts w:ascii="Arial" w:eastAsia="Arial" w:hAnsi="Arial" w:cs="Arial"/>
+              </w:rPr>
+              <w:t>Definición de las fuentes</w:t>
             </w:r>
           </w:p>
         </w:tc>
@@ -2879,14 +2900,28 @@
             <w:pPr>
               <w:cnfStyle w:val="000000000000" w:firstRow="0" w:lastRow="0" w:firstColumn="0" w:lastColumn="0" w:oddVBand="0" w:evenVBand="0" w:oddHBand="0" w:evenHBand="0" w:firstRowFirstColumn="0" w:firstRowLastColumn="0" w:lastRowFirstColumn="0" w:lastRowLastColumn="0"/>
               <w:rPr>
-                <w:rFonts w:ascii="Arial" w:hAnsi="Arial" w:cs="Arial"/>
-              </w:rPr>
-            </w:pPr>
-            <w:r>
-              <w:rPr>
-                <w:rFonts w:ascii="Arial" w:eastAsia="Arial" w:hAnsi="Arial" w:cs="Arial"/>
-              </w:rPr>
-              <w:t>Todos los miembros tendrán actividades que implementaran en el diseño del DSS en la base de datos.</w:t>
+                <w:rFonts w:ascii="Arial" w:eastAsia="Arial" w:hAnsi="Arial" w:cs="Arial"/>
+              </w:rPr>
+            </w:pPr>
+            <w:r>
+              <w:rPr>
+                <w:rFonts w:ascii="Arial" w:eastAsia="Arial" w:hAnsi="Arial" w:cs="Arial"/>
+              </w:rPr>
+              <w:t xml:space="preserve">Se elegirán las fuentes de información que alimentarán al Data </w:t>
+            </w:r>
+            <w:proofErr w:type="spellStart"/>
+            <w:r>
+              <w:rPr>
+                <w:rFonts w:ascii="Arial" w:eastAsia="Arial" w:hAnsi="Arial" w:cs="Arial"/>
+              </w:rPr>
+              <w:t>Mart</w:t>
+            </w:r>
+            <w:proofErr w:type="spellEnd"/>
+            <w:r>
+              <w:rPr>
+                <w:rFonts w:ascii="Arial" w:eastAsia="Arial" w:hAnsi="Arial" w:cs="Arial"/>
+              </w:rPr>
+              <w:t>.</w:t>
             </w:r>
           </w:p>
         </w:tc>
@@ -2933,6 +2968,542 @@
             <w:pPr>
               <w:jc w:val="center"/>
               <w:cnfStyle w:val="000000000000" w:firstRow="0" w:lastRow="0" w:firstColumn="0" w:lastColumn="0" w:oddVBand="0" w:evenVBand="0" w:oddHBand="0" w:evenHBand="0" w:firstRowFirstColumn="0" w:firstRowLastColumn="0" w:lastRowFirstColumn="0" w:lastRowLastColumn="0"/>
+              <w:rPr>
+                <w:rFonts w:ascii="Arial" w:eastAsia="Arial" w:hAnsi="Arial" w:cs="Arial"/>
+                <w:b/>
+              </w:rPr>
+            </w:pPr>
+          </w:p>
+        </w:tc>
+      </w:tr>
+      <w:tr>
+        <w:trPr>
+          <w:cnfStyle w:val="000000100000" w:firstRow="0" w:lastRow="0" w:firstColumn="0" w:lastColumn="0" w:oddVBand="0" w:evenVBand="0" w:oddHBand="1" w:evenHBand="0" w:firstRowFirstColumn="0" w:firstRowLastColumn="0" w:lastRowFirstColumn="0" w:lastRowLastColumn="0"/>
+          <w:jc w:val="center"/>
+        </w:trPr>
+        <w:tc>
+          <w:tcPr>
+            <w:cnfStyle w:val="001000000000" w:firstRow="0" w:lastRow="0" w:firstColumn="1" w:lastColumn="0" w:oddVBand="0" w:evenVBand="0" w:oddHBand="0" w:evenHBand="0" w:firstRowFirstColumn="0" w:firstRowLastColumn="0" w:lastRowFirstColumn="0" w:lastRowLastColumn="0"/>
+            <w:tcW w:w="2436" w:type="dxa"/>
+            <w:vAlign w:val="center"/>
+          </w:tcPr>
+          <w:p>
+            <w:pPr>
+              <w:jc w:val="center"/>
+              <w:rPr>
+                <w:rFonts w:ascii="Arial" w:eastAsia="Arial" w:hAnsi="Arial" w:cs="Arial"/>
+              </w:rPr>
+            </w:pPr>
+            <w:r>
+              <w:rPr>
+                <w:rFonts w:ascii="Arial" w:eastAsia="Arial" w:hAnsi="Arial" w:cs="Arial"/>
+              </w:rPr>
+              <w:t>Elaboración del modelo estrella</w:t>
+            </w:r>
+          </w:p>
+        </w:tc>
+        <w:tc>
+          <w:tcPr>
+            <w:tcW w:w="3257" w:type="dxa"/>
+            <w:vAlign w:val="center"/>
+          </w:tcPr>
+          <w:p>
+            <w:pPr>
+              <w:cnfStyle w:val="000000100000" w:firstRow="0" w:lastRow="0" w:firstColumn="0" w:lastColumn="0" w:oddVBand="0" w:evenVBand="0" w:oddHBand="1" w:evenHBand="0" w:firstRowFirstColumn="0" w:firstRowLastColumn="0" w:lastRowFirstColumn="0" w:lastRowLastColumn="0"/>
+              <w:rPr>
+                <w:rFonts w:ascii="Arial" w:eastAsia="Arial" w:hAnsi="Arial" w:cs="Arial"/>
+              </w:rPr>
+            </w:pPr>
+            <w:r>
+              <w:rPr>
+                <w:rFonts w:ascii="Arial" w:eastAsia="Arial" w:hAnsi="Arial" w:cs="Arial"/>
+              </w:rPr>
+              <w:t>En conjunto se discutirá la forma en que será almacenada finalmente la información.</w:t>
+            </w:r>
+          </w:p>
+        </w:tc>
+        <w:tc>
+          <w:tcPr>
+            <w:tcW w:w="2070" w:type="dxa"/>
+            <w:vAlign w:val="center"/>
+          </w:tcPr>
+          <w:p>
+            <w:pPr>
+              <w:cnfStyle w:val="000000100000" w:firstRow="0" w:lastRow="0" w:firstColumn="0" w:lastColumn="0" w:oddVBand="0" w:evenVBand="0" w:oddHBand="1" w:evenHBand="0" w:firstRowFirstColumn="0" w:firstRowLastColumn="0" w:lastRowFirstColumn="0" w:lastRowLastColumn="0"/>
+              <w:rPr>
+                <w:rFonts w:ascii="Arial" w:hAnsi="Arial" w:cs="Arial"/>
+              </w:rPr>
+            </w:pPr>
+            <w:r>
+              <w:rPr>
+                <w:rFonts w:ascii="Arial" w:eastAsia="Arial" w:hAnsi="Arial" w:cs="Arial"/>
+              </w:rPr>
+              <w:t xml:space="preserve">Administrador: David García </w:t>
+            </w:r>
+          </w:p>
+          <w:p>
+            <w:pPr>
+              <w:cnfStyle w:val="000000100000" w:firstRow="0" w:lastRow="0" w:firstColumn="0" w:lastColumn="0" w:oddVBand="0" w:evenVBand="0" w:oddHBand="1" w:evenHBand="0" w:firstRowFirstColumn="0" w:firstRowLastColumn="0" w:lastRowFirstColumn="0" w:lastRowLastColumn="0"/>
+              <w:rPr>
+                <w:rFonts w:ascii="Arial" w:hAnsi="Arial" w:cs="Arial"/>
+              </w:rPr>
+            </w:pPr>
+            <w:r>
+              <w:rPr>
+                <w:rFonts w:ascii="Arial" w:eastAsia="Arial" w:hAnsi="Arial" w:cs="Arial"/>
+              </w:rPr>
+              <w:t xml:space="preserve">Coordinador: Jessica </w:t>
+            </w:r>
+            <w:proofErr w:type="spellStart"/>
+            <w:r>
+              <w:rPr>
+                <w:rFonts w:ascii="Arial" w:eastAsia="Arial" w:hAnsi="Arial" w:cs="Arial"/>
+              </w:rPr>
+              <w:t>Elberg</w:t>
+            </w:r>
+            <w:proofErr w:type="spellEnd"/>
+          </w:p>
+        </w:tc>
+        <w:tc>
+          <w:tcPr>
+            <w:tcW w:w="1305" w:type="dxa"/>
+            <w:vAlign w:val="center"/>
+          </w:tcPr>
+          <w:p>
+            <w:pPr>
+              <w:jc w:val="center"/>
+              <w:cnfStyle w:val="000000100000" w:firstRow="0" w:lastRow="0" w:firstColumn="0" w:lastColumn="0" w:oddVBand="0" w:evenVBand="0" w:oddHBand="1" w:evenHBand="0" w:firstRowFirstColumn="0" w:firstRowLastColumn="0" w:lastRowFirstColumn="0" w:lastRowLastColumn="0"/>
+              <w:rPr>
+                <w:rFonts w:ascii="Arial" w:eastAsia="Arial" w:hAnsi="Arial" w:cs="Arial"/>
+                <w:b/>
+              </w:rPr>
+            </w:pPr>
+          </w:p>
+        </w:tc>
+      </w:tr>
+      <w:tr>
+        <w:trPr>
+          <w:jc w:val="center"/>
+        </w:trPr>
+        <w:tc>
+          <w:tcPr>
+            <w:cnfStyle w:val="001000000000" w:firstRow="0" w:lastRow="0" w:firstColumn="1" w:lastColumn="0" w:oddVBand="0" w:evenVBand="0" w:oddHBand="0" w:evenHBand="0" w:firstRowFirstColumn="0" w:firstRowLastColumn="0" w:lastRowFirstColumn="0" w:lastRowLastColumn="0"/>
+            <w:tcW w:w="2436" w:type="dxa"/>
+            <w:vAlign w:val="center"/>
+          </w:tcPr>
+          <w:p>
+            <w:pPr>
+              <w:jc w:val="center"/>
+              <w:rPr>
+                <w:rFonts w:ascii="Arial" w:hAnsi="Arial" w:cs="Arial"/>
+              </w:rPr>
+            </w:pPr>
+            <w:r>
+              <w:rPr>
+                <w:rFonts w:ascii="Arial" w:eastAsia="Arial" w:hAnsi="Arial" w:cs="Arial"/>
+              </w:rPr>
+              <w:t>Diseño del área intermedia</w:t>
+            </w:r>
+          </w:p>
+        </w:tc>
+        <w:tc>
+          <w:tcPr>
+            <w:tcW w:w="3257" w:type="dxa"/>
+            <w:vAlign w:val="center"/>
+          </w:tcPr>
+          <w:p>
+            <w:pPr>
+              <w:cnfStyle w:val="000000000000" w:firstRow="0" w:lastRow="0" w:firstColumn="0" w:lastColumn="0" w:oddVBand="0" w:evenVBand="0" w:oddHBand="0" w:evenHBand="0" w:firstRowFirstColumn="0" w:firstRowLastColumn="0" w:lastRowFirstColumn="0" w:lastRowLastColumn="0"/>
+              <w:rPr>
+                <w:rFonts w:ascii="Arial" w:hAnsi="Arial" w:cs="Arial"/>
+              </w:rPr>
+            </w:pPr>
+            <w:r>
+              <w:rPr>
+                <w:rFonts w:ascii="Arial" w:eastAsia="Arial" w:hAnsi="Arial" w:cs="Arial"/>
+              </w:rPr>
+              <w:t>Se definirá la estructura intermedia de almacenamiento de datos</w:t>
+            </w:r>
+          </w:p>
+        </w:tc>
+        <w:tc>
+          <w:tcPr>
+            <w:tcW w:w="2070" w:type="dxa"/>
+            <w:vAlign w:val="center"/>
+          </w:tcPr>
+          <w:p>
+            <w:pPr>
+              <w:cnfStyle w:val="000000000000" w:firstRow="0" w:lastRow="0" w:firstColumn="0" w:lastColumn="0" w:oddVBand="0" w:evenVBand="0" w:oddHBand="0" w:evenHBand="0" w:firstRowFirstColumn="0" w:firstRowLastColumn="0" w:lastRowFirstColumn="0" w:lastRowLastColumn="0"/>
+              <w:rPr>
+                <w:rFonts w:ascii="Arial" w:hAnsi="Arial" w:cs="Arial"/>
+              </w:rPr>
+            </w:pPr>
+            <w:r>
+              <w:rPr>
+                <w:rFonts w:ascii="Arial" w:eastAsia="Arial" w:hAnsi="Arial" w:cs="Arial"/>
+              </w:rPr>
+              <w:t xml:space="preserve">Administrador: Jessica </w:t>
+            </w:r>
+            <w:proofErr w:type="spellStart"/>
+            <w:r>
+              <w:rPr>
+                <w:rFonts w:ascii="Arial" w:eastAsia="Arial" w:hAnsi="Arial" w:cs="Arial"/>
+              </w:rPr>
+              <w:t>Elberg</w:t>
+            </w:r>
+            <w:proofErr w:type="spellEnd"/>
+          </w:p>
+          <w:p>
+            <w:pPr>
+              <w:cnfStyle w:val="000000000000" w:firstRow="0" w:lastRow="0" w:firstColumn="0" w:lastColumn="0" w:oddVBand="0" w:evenVBand="0" w:oddHBand="0" w:evenHBand="0" w:firstRowFirstColumn="0" w:firstRowLastColumn="0" w:lastRowFirstColumn="0" w:lastRowLastColumn="0"/>
+              <w:rPr>
+                <w:rFonts w:ascii="Arial" w:hAnsi="Arial" w:cs="Arial"/>
+              </w:rPr>
+            </w:pPr>
+            <w:r>
+              <w:rPr>
+                <w:rFonts w:ascii="Arial" w:eastAsia="Arial" w:hAnsi="Arial" w:cs="Arial"/>
+              </w:rPr>
+              <w:t>Coordinador: Carlos Velasco</w:t>
+            </w:r>
+          </w:p>
+        </w:tc>
+        <w:tc>
+          <w:tcPr>
+            <w:tcW w:w="1305" w:type="dxa"/>
+            <w:vAlign w:val="center"/>
+          </w:tcPr>
+          <w:p>
+            <w:pPr>
+              <w:jc w:val="center"/>
+              <w:cnfStyle w:val="000000000000" w:firstRow="0" w:lastRow="0" w:firstColumn="0" w:lastColumn="0" w:oddVBand="0" w:evenVBand="0" w:oddHBand="0" w:evenHBand="0" w:firstRowFirstColumn="0" w:firstRowLastColumn="0" w:lastRowFirstColumn="0" w:lastRowLastColumn="0"/>
+              <w:rPr>
+                <w:rFonts w:ascii="Arial" w:eastAsia="Arial" w:hAnsi="Arial" w:cs="Arial"/>
+                <w:b/>
+              </w:rPr>
+            </w:pPr>
+          </w:p>
+        </w:tc>
+      </w:tr>
+      <w:tr>
+        <w:trPr>
+          <w:cnfStyle w:val="000000100000" w:firstRow="0" w:lastRow="0" w:firstColumn="0" w:lastColumn="0" w:oddVBand="0" w:evenVBand="0" w:oddHBand="1" w:evenHBand="0" w:firstRowFirstColumn="0" w:firstRowLastColumn="0" w:lastRowFirstColumn="0" w:lastRowLastColumn="0"/>
+          <w:jc w:val="center"/>
+        </w:trPr>
+        <w:tc>
+          <w:tcPr>
+            <w:cnfStyle w:val="001000000000" w:firstRow="0" w:lastRow="0" w:firstColumn="1" w:lastColumn="0" w:oddVBand="0" w:evenVBand="0" w:oddHBand="0" w:evenHBand="0" w:firstRowFirstColumn="0" w:firstRowLastColumn="0" w:lastRowFirstColumn="0" w:lastRowLastColumn="0"/>
+            <w:tcW w:w="2436" w:type="dxa"/>
+            <w:vAlign w:val="center"/>
+          </w:tcPr>
+          <w:p>
+            <w:pPr>
+              <w:jc w:val="center"/>
+              <w:rPr>
+                <w:rFonts w:ascii="Arial" w:eastAsia="Arial" w:hAnsi="Arial" w:cs="Arial"/>
+              </w:rPr>
+            </w:pPr>
+            <w:r>
+              <w:rPr>
+                <w:rFonts w:ascii="Arial" w:eastAsia="Arial" w:hAnsi="Arial" w:cs="Arial"/>
+              </w:rPr>
+              <w:lastRenderedPageBreak/>
+              <w:t>Definir los procesos de extracción, transformación y transporte</w:t>
+            </w:r>
+          </w:p>
+        </w:tc>
+        <w:tc>
+          <w:tcPr>
+            <w:tcW w:w="3257" w:type="dxa"/>
+            <w:vAlign w:val="center"/>
+          </w:tcPr>
+          <w:p>
+            <w:pPr>
+              <w:cnfStyle w:val="000000100000" w:firstRow="0" w:lastRow="0" w:firstColumn="0" w:lastColumn="0" w:oddVBand="0" w:evenVBand="0" w:oddHBand="1" w:evenHBand="0" w:firstRowFirstColumn="0" w:firstRowLastColumn="0" w:lastRowFirstColumn="0" w:lastRowLastColumn="0"/>
+              <w:rPr>
+                <w:rFonts w:ascii="Arial" w:eastAsia="Arial" w:hAnsi="Arial" w:cs="Arial"/>
+              </w:rPr>
+            </w:pPr>
+            <w:r>
+              <w:rPr>
+                <w:rFonts w:ascii="Arial" w:eastAsia="Arial" w:hAnsi="Arial" w:cs="Arial"/>
+              </w:rPr>
+              <w:t xml:space="preserve">Entre los integrantes se discutirá la manera en que se convertirá la información, junto con su movilización desde las fuentes y hacia el Data </w:t>
+            </w:r>
+            <w:proofErr w:type="spellStart"/>
+            <w:r>
+              <w:rPr>
+                <w:rFonts w:ascii="Arial" w:eastAsia="Arial" w:hAnsi="Arial" w:cs="Arial"/>
+              </w:rPr>
+              <w:t>Mart</w:t>
+            </w:r>
+            <w:proofErr w:type="spellEnd"/>
+            <w:r>
+              <w:rPr>
+                <w:rFonts w:ascii="Arial" w:eastAsia="Arial" w:hAnsi="Arial" w:cs="Arial"/>
+              </w:rPr>
+              <w:t>.</w:t>
+            </w:r>
+          </w:p>
+        </w:tc>
+        <w:tc>
+          <w:tcPr>
+            <w:tcW w:w="2070" w:type="dxa"/>
+            <w:vAlign w:val="center"/>
+          </w:tcPr>
+          <w:p>
+            <w:pPr>
+              <w:cnfStyle w:val="000000100000" w:firstRow="0" w:lastRow="0" w:firstColumn="0" w:lastColumn="0" w:oddVBand="0" w:evenVBand="0" w:oddHBand="1" w:evenHBand="0" w:firstRowFirstColumn="0" w:firstRowLastColumn="0" w:lastRowFirstColumn="0" w:lastRowLastColumn="0"/>
+              <w:rPr>
+                <w:rFonts w:ascii="Arial" w:hAnsi="Arial" w:cs="Arial"/>
+              </w:rPr>
+            </w:pPr>
+            <w:r>
+              <w:rPr>
+                <w:rFonts w:ascii="Arial" w:eastAsia="Arial" w:hAnsi="Arial" w:cs="Arial"/>
+              </w:rPr>
+              <w:t>Administrador: Carlos Velasco</w:t>
+            </w:r>
+          </w:p>
+          <w:p>
+            <w:pPr>
+              <w:cnfStyle w:val="000000100000" w:firstRow="0" w:lastRow="0" w:firstColumn="0" w:lastColumn="0" w:oddVBand="0" w:evenVBand="0" w:oddHBand="1" w:evenHBand="0" w:firstRowFirstColumn="0" w:firstRowLastColumn="0" w:lastRowFirstColumn="0" w:lastRowLastColumn="0"/>
+              <w:rPr>
+                <w:rFonts w:ascii="Arial" w:hAnsi="Arial" w:cs="Arial"/>
+              </w:rPr>
+            </w:pPr>
+            <w:r>
+              <w:rPr>
+                <w:rFonts w:ascii="Arial" w:eastAsia="Arial" w:hAnsi="Arial" w:cs="Arial"/>
+              </w:rPr>
+              <w:t>Coordinador: David García</w:t>
+            </w:r>
+          </w:p>
+        </w:tc>
+        <w:tc>
+          <w:tcPr>
+            <w:tcW w:w="1305" w:type="dxa"/>
+            <w:vAlign w:val="center"/>
+          </w:tcPr>
+          <w:p>
+            <w:pPr>
+              <w:jc w:val="center"/>
+              <w:cnfStyle w:val="000000100000" w:firstRow="0" w:lastRow="0" w:firstColumn="0" w:lastColumn="0" w:oddVBand="0" w:evenVBand="0" w:oddHBand="1" w:evenHBand="0" w:firstRowFirstColumn="0" w:firstRowLastColumn="0" w:lastRowFirstColumn="0" w:lastRowLastColumn="0"/>
+              <w:rPr>
+                <w:rFonts w:ascii="Arial" w:eastAsia="Arial" w:hAnsi="Arial" w:cs="Arial"/>
+                <w:b/>
+              </w:rPr>
+            </w:pPr>
+          </w:p>
+        </w:tc>
+      </w:tr>
+      <w:tr>
+        <w:trPr>
+          <w:jc w:val="center"/>
+        </w:trPr>
+        <w:tc>
+          <w:tcPr>
+            <w:cnfStyle w:val="001000000000" w:firstRow="0" w:lastRow="0" w:firstColumn="1" w:lastColumn="0" w:oddVBand="0" w:evenVBand="0" w:oddHBand="0" w:evenHBand="0" w:firstRowFirstColumn="0" w:firstRowLastColumn="0" w:lastRowFirstColumn="0" w:lastRowLastColumn="0"/>
+            <w:tcW w:w="2436" w:type="dxa"/>
+            <w:vAlign w:val="center"/>
+          </w:tcPr>
+          <w:p>
+            <w:pPr>
+              <w:jc w:val="center"/>
+              <w:rPr>
+                <w:rFonts w:ascii="Arial" w:hAnsi="Arial" w:cs="Arial"/>
+              </w:rPr>
+            </w:pPr>
+            <w:r>
+              <w:rPr>
+                <w:rFonts w:ascii="Arial" w:hAnsi="Arial" w:cs="Arial"/>
+              </w:rPr>
+              <w:t>Implementar la automatización de la extracción</w:t>
+            </w:r>
+          </w:p>
+        </w:tc>
+        <w:tc>
+          <w:tcPr>
+            <w:tcW w:w="3257" w:type="dxa"/>
+            <w:vAlign w:val="center"/>
+          </w:tcPr>
+          <w:p>
+            <w:pPr>
+              <w:cnfStyle w:val="000000000000" w:firstRow="0" w:lastRow="0" w:firstColumn="0" w:lastColumn="0" w:oddVBand="0" w:evenVBand="0" w:oddHBand="0" w:evenHBand="0" w:firstRowFirstColumn="0" w:firstRowLastColumn="0" w:lastRowFirstColumn="0" w:lastRowLastColumn="0"/>
+              <w:rPr>
+                <w:rFonts w:ascii="Arial" w:hAnsi="Arial" w:cs="Arial"/>
+              </w:rPr>
+            </w:pPr>
+            <w:r>
+              <w:rPr>
+                <w:rFonts w:ascii="Arial" w:hAnsi="Arial" w:cs="Arial"/>
+              </w:rPr>
+              <w:t>Se debe definir un proceso que obtenga los datos de las fuentes de manera automática.</w:t>
+            </w:r>
+          </w:p>
+        </w:tc>
+        <w:tc>
+          <w:tcPr>
+            <w:tcW w:w="2070" w:type="dxa"/>
+            <w:vAlign w:val="center"/>
+          </w:tcPr>
+          <w:p>
+            <w:pPr>
+              <w:cnfStyle w:val="000000000000" w:firstRow="0" w:lastRow="0" w:firstColumn="0" w:lastColumn="0" w:oddVBand="0" w:evenVBand="0" w:oddHBand="0" w:evenHBand="0" w:firstRowFirstColumn="0" w:firstRowLastColumn="0" w:lastRowFirstColumn="0" w:lastRowLastColumn="0"/>
+              <w:rPr>
+                <w:rFonts w:ascii="Arial" w:hAnsi="Arial" w:cs="Arial"/>
+              </w:rPr>
+            </w:pPr>
+            <w:r>
+              <w:rPr>
+                <w:rFonts w:ascii="Arial" w:eastAsia="Arial" w:hAnsi="Arial" w:cs="Arial"/>
+              </w:rPr>
+              <w:t xml:space="preserve">Administrador: David García </w:t>
+            </w:r>
+          </w:p>
+          <w:p>
+            <w:pPr>
+              <w:cnfStyle w:val="000000000000" w:firstRow="0" w:lastRow="0" w:firstColumn="0" w:lastColumn="0" w:oddVBand="0" w:evenVBand="0" w:oddHBand="0" w:evenHBand="0" w:firstRowFirstColumn="0" w:firstRowLastColumn="0" w:lastRowFirstColumn="0" w:lastRowLastColumn="0"/>
+              <w:rPr>
+                <w:rFonts w:ascii="Arial" w:hAnsi="Arial" w:cs="Arial"/>
+              </w:rPr>
+            </w:pPr>
+            <w:r>
+              <w:rPr>
+                <w:rFonts w:ascii="Arial" w:eastAsia="Arial" w:hAnsi="Arial" w:cs="Arial"/>
+              </w:rPr>
+              <w:t xml:space="preserve">Coordinador: Jessica </w:t>
+            </w:r>
+            <w:proofErr w:type="spellStart"/>
+            <w:r>
+              <w:rPr>
+                <w:rFonts w:ascii="Arial" w:eastAsia="Arial" w:hAnsi="Arial" w:cs="Arial"/>
+              </w:rPr>
+              <w:t>Elberg</w:t>
+            </w:r>
+            <w:proofErr w:type="spellEnd"/>
+          </w:p>
+        </w:tc>
+        <w:tc>
+          <w:tcPr>
+            <w:tcW w:w="1305" w:type="dxa"/>
+            <w:vAlign w:val="center"/>
+          </w:tcPr>
+          <w:p>
+            <w:pPr>
+              <w:jc w:val="center"/>
+              <w:cnfStyle w:val="000000000000" w:firstRow="0" w:lastRow="0" w:firstColumn="0" w:lastColumn="0" w:oddVBand="0" w:evenVBand="0" w:oddHBand="0" w:evenHBand="0" w:firstRowFirstColumn="0" w:firstRowLastColumn="0" w:lastRowFirstColumn="0" w:lastRowLastColumn="0"/>
+              <w:rPr>
+                <w:rFonts w:ascii="Arial" w:eastAsia="Arial" w:hAnsi="Arial" w:cs="Arial"/>
+                <w:b/>
+              </w:rPr>
+            </w:pPr>
+          </w:p>
+        </w:tc>
+      </w:tr>
+      <w:tr>
+        <w:trPr>
+          <w:cnfStyle w:val="000000100000" w:firstRow="0" w:lastRow="0" w:firstColumn="0" w:lastColumn="0" w:oddVBand="0" w:evenVBand="0" w:oddHBand="1" w:evenHBand="0" w:firstRowFirstColumn="0" w:firstRowLastColumn="0" w:lastRowFirstColumn="0" w:lastRowLastColumn="0"/>
+          <w:jc w:val="center"/>
+        </w:trPr>
+        <w:tc>
+          <w:tcPr>
+            <w:cnfStyle w:val="001000000000" w:firstRow="0" w:lastRow="0" w:firstColumn="1" w:lastColumn="0" w:oddVBand="0" w:evenVBand="0" w:oddHBand="0" w:evenHBand="0" w:firstRowFirstColumn="0" w:firstRowLastColumn="0" w:lastRowFirstColumn="0" w:lastRowLastColumn="0"/>
+            <w:tcW w:w="2436" w:type="dxa"/>
+            <w:vAlign w:val="center"/>
+          </w:tcPr>
+          <w:p>
+            <w:pPr>
+              <w:jc w:val="center"/>
+              <w:rPr>
+                <w:rFonts w:ascii="Arial" w:eastAsia="Arial" w:hAnsi="Arial" w:cs="Arial"/>
+              </w:rPr>
+            </w:pPr>
+            <w:r>
+              <w:rPr>
+                <w:rFonts w:ascii="Arial" w:eastAsia="Arial" w:hAnsi="Arial" w:cs="Arial"/>
+              </w:rPr>
+              <w:t>Implementar</w:t>
+            </w:r>
+            <w:r>
+              <w:rPr>
+                <w:rFonts w:ascii="Arial" w:eastAsia="Arial" w:hAnsi="Arial" w:cs="Arial"/>
+              </w:rPr>
+              <w:t xml:space="preserve"> los procesos de extracción, transformación y transporte</w:t>
+            </w:r>
+          </w:p>
+        </w:tc>
+        <w:tc>
+          <w:tcPr>
+            <w:tcW w:w="3257" w:type="dxa"/>
+            <w:vAlign w:val="center"/>
+          </w:tcPr>
+          <w:p>
+            <w:pPr>
+              <w:cnfStyle w:val="000000100000" w:firstRow="0" w:lastRow="0" w:firstColumn="0" w:lastColumn="0" w:oddVBand="0" w:evenVBand="0" w:oddHBand="1" w:evenHBand="0" w:firstRowFirstColumn="0" w:firstRowLastColumn="0" w:lastRowFirstColumn="0" w:lastRowLastColumn="0"/>
+              <w:rPr>
+                <w:rFonts w:ascii="Arial" w:eastAsia="Arial" w:hAnsi="Arial" w:cs="Arial"/>
+              </w:rPr>
+            </w:pPr>
+            <w:r>
+              <w:rPr>
+                <w:rFonts w:ascii="Arial" w:eastAsia="Arial" w:hAnsi="Arial" w:cs="Arial"/>
+              </w:rPr>
+              <w:t>Se pondrán en práctica los procesos definidos previamente</w:t>
+            </w:r>
+          </w:p>
+        </w:tc>
+        <w:tc>
+          <w:tcPr>
+            <w:tcW w:w="2070" w:type="dxa"/>
+            <w:vAlign w:val="center"/>
+          </w:tcPr>
+          <w:p>
+            <w:pPr>
+              <w:cnfStyle w:val="000000100000" w:firstRow="0" w:lastRow="0" w:firstColumn="0" w:lastColumn="0" w:oddVBand="0" w:evenVBand="0" w:oddHBand="1" w:evenHBand="0" w:firstRowFirstColumn="0" w:firstRowLastColumn="0" w:lastRowFirstColumn="0" w:lastRowLastColumn="0"/>
+              <w:rPr>
+                <w:rFonts w:ascii="Arial" w:hAnsi="Arial" w:cs="Arial"/>
+              </w:rPr>
+            </w:pPr>
+            <w:r>
+              <w:rPr>
+                <w:rFonts w:ascii="Arial" w:eastAsia="Arial" w:hAnsi="Arial" w:cs="Arial"/>
+              </w:rPr>
+              <w:t xml:space="preserve">Administrador: Jessica </w:t>
+            </w:r>
+            <w:proofErr w:type="spellStart"/>
+            <w:r>
+              <w:rPr>
+                <w:rFonts w:ascii="Arial" w:eastAsia="Arial" w:hAnsi="Arial" w:cs="Arial"/>
+              </w:rPr>
+              <w:t>Elberg</w:t>
+            </w:r>
+            <w:proofErr w:type="spellEnd"/>
+          </w:p>
+          <w:p>
+            <w:pPr>
+              <w:cnfStyle w:val="000000100000" w:firstRow="0" w:lastRow="0" w:firstColumn="0" w:lastColumn="0" w:oddVBand="0" w:evenVBand="0" w:oddHBand="1" w:evenHBand="0" w:firstRowFirstColumn="0" w:firstRowLastColumn="0" w:lastRowFirstColumn="0" w:lastRowLastColumn="0"/>
+              <w:rPr>
+                <w:rFonts w:ascii="Arial" w:hAnsi="Arial" w:cs="Arial"/>
+              </w:rPr>
+            </w:pPr>
+            <w:r>
+              <w:rPr>
+                <w:rFonts w:ascii="Arial" w:eastAsia="Arial" w:hAnsi="Arial" w:cs="Arial"/>
+              </w:rPr>
+              <w:t>Coordinador: Carlos Velasco</w:t>
+            </w:r>
+          </w:p>
+        </w:tc>
+        <w:tc>
+          <w:tcPr>
+            <w:tcW w:w="1305" w:type="dxa"/>
+            <w:vAlign w:val="center"/>
+          </w:tcPr>
+          <w:p>
+            <w:pPr>
+              <w:jc w:val="center"/>
+              <w:cnfStyle w:val="000000100000" w:firstRow="0" w:lastRow="0" w:firstColumn="0" w:lastColumn="0" w:oddVBand="0" w:evenVBand="0" w:oddHBand="1" w:evenHBand="0" w:firstRowFirstColumn="0" w:firstRowLastColumn="0" w:lastRowFirstColumn="0" w:lastRowLastColumn="0"/>
               <w:rPr>
                 <w:rFonts w:ascii="Arial" w:eastAsia="Arial" w:hAnsi="Arial" w:cs="Arial"/>
                 <w:b/>
@@ -2979,7 +3550,7 @@
     </w:p>
     <w:p>
       <w:pPr>
-        <w:pStyle w:val="Ttulo1"/>
+        <w:pStyle w:val="Heading1"/>
         <w:jc w:val="center"/>
         <w:rPr>
           <w:rFonts w:ascii="Arial" w:hAnsi="Arial" w:cs="Arial"/>
@@ -5063,7 +5634,7 @@
     </w:p>
     <w:p>
       <w:pPr>
-        <w:pStyle w:val="Ttulo1"/>
+        <w:pStyle w:val="Heading1"/>
         <w:spacing w:line="360" w:lineRule="auto"/>
         <w:jc w:val="center"/>
         <w:rPr>
@@ -5250,7 +5821,7 @@
           <w:sz w:val="24"/>
           <w:szCs w:val="24"/>
         </w:rPr>
-        <w:t xml:space="preserve">Aunque estuvimos poco organizados con el tiempo debido a los horarios de cada uno se lograron los objetivos de la primera entrega, aunque considero que con </w:t>
+        <w:t xml:space="preserve">Aunque estuvimos poco organizados con el tiempo debido a los horarios de cada uno se lograron los objetivos de la primera entrega, aunque considero que </w:t>
       </w:r>
       <w:r>
         <w:rPr>
@@ -5259,7 +5830,7 @@
           <w:szCs w:val="24"/>
         </w:rPr>
         <w:lastRenderedPageBreak/>
-        <w:t>una mejor organización hubiésemos podido haber analizado más a fondo varios aspectos del proyecto y</w:t>
+        <w:t>con una mejor organización hubiésemos podido haber analizado más a fondo varios aspectos del proyecto y</w:t>
       </w:r>
       <w:r>
         <w:rPr>
@@ -5376,7 +5947,7 @@
     </w:p>
     <w:p>
       <w:pPr>
-        <w:pStyle w:val="Ttulo1"/>
+        <w:pStyle w:val="Heading1"/>
         <w:spacing w:line="240" w:lineRule="auto"/>
         <w:jc w:val="center"/>
         <w:rPr>
@@ -5628,7 +6199,7 @@
           <w:lang w:val="en-US"/>
         </w:rPr>
       </w:pPr>
-      <w:hyperlink r:id="rId8"/>
+      <w:hyperlink r:id="rId9"/>
     </w:p>
     <w:p>
       <w:pPr>
@@ -5638,7 +6209,7 @@
           <w:lang w:val="en-US"/>
         </w:rPr>
       </w:pPr>
-      <w:hyperlink r:id="rId9"/>
+      <w:hyperlink r:id="rId10"/>
     </w:p>
     <w:p>
       <w:pPr>
@@ -5687,7 +6258,7 @@
     </w:p>
     <w:p>
       <w:pPr>
-        <w:pStyle w:val="Ttulo1"/>
+        <w:pStyle w:val="Heading1"/>
         <w:spacing w:line="240" w:lineRule="auto"/>
         <w:jc w:val="center"/>
         <w:rPr>
@@ -5722,7 +6293,6 @@
         <w:rPr>
           <w:rFonts w:ascii="Arial" w:hAnsi="Arial" w:cs="Arial"/>
           <w:noProof/>
-          <w:lang w:val="en-US" w:eastAsia="en-US"/>
         </w:rPr>
         <w:drawing>
           <wp:inline distT="114300" distB="114300" distL="114300" distR="114300">
@@ -5738,7 +6308,7 @@
                     <pic:cNvPicPr preferRelativeResize="0"/>
                   </pic:nvPicPr>
                   <pic:blipFill>
-                    <a:blip r:embed="rId10"/>
+                    <a:blip r:embed="rId11"/>
                     <a:srcRect/>
                     <a:stretch>
                       <a:fillRect/>
@@ -5760,10 +6330,10 @@
           </wp:inline>
         </w:drawing>
       </w:r>
-      <w:hyperlink r:id="rId11"/>
+      <w:hyperlink r:id="rId12"/>
     </w:p>
     <w:sectPr>
-      <w:footerReference w:type="default" r:id="rId12"/>
+      <w:footerReference w:type="default" r:id="rId13"/>
       <w:pgSz w:w="12240" w:h="15840"/>
       <w:pgMar w:top="1411" w:right="1699" w:bottom="1411" w:left="1699" w:header="0" w:footer="0" w:gutter="0"/>
       <w:pgNumType w:start="0"/>
@@ -5776,7 +6346,7 @@
 </file>
 
 <file path=word/endnotes.xml><?xml version="1.0" encoding="utf-8"?>
-<w:endnotes xmlns:wpc="http://schemas.microsoft.com/office/word/2010/wordprocessingCanvas" xmlns:cx="http://schemas.microsoft.com/office/drawing/2014/chartex" xmlns:cx1="http://schemas.microsoft.com/office/drawing/2015/9/8/chartex" xmlns:mc="http://schemas.openxmlformats.org/markup-compatibility/2006" xmlns:o="urn:schemas-microsoft-com:office:office" xmlns:r="http://schemas.openxmlformats.org/officeDocument/2006/relationships" xmlns:m="http://schemas.openxmlformats.org/officeDocument/2006/math" xmlns:v="urn:schemas-microsoft-com:vml" xmlns:wp14="http://schemas.microsoft.com/office/word/2010/wordprocessingDrawing" xmlns:wp="http://schemas.openxmlformats.org/drawingml/2006/wordprocessingDrawing" xmlns:w10="urn:schemas-microsoft-com:office:word" xmlns:w="http://schemas.openxmlformats.org/wordprocessingml/2006/main" xmlns:w14="http://schemas.microsoft.com/office/word/2010/wordml" xmlns:w15="http://schemas.microsoft.com/office/word/2012/wordml" xmlns:w16se="http://schemas.microsoft.com/office/word/2015/wordml/symex" xmlns:wpg="http://schemas.microsoft.com/office/word/2010/wordprocessingGroup" xmlns:wpi="http://schemas.microsoft.com/office/word/2010/wordprocessingInk" xmlns:wne="http://schemas.microsoft.com/office/word/2006/wordml" xmlns:wps="http://schemas.microsoft.com/office/word/2010/wordprocessingShape" mc:Ignorable="w14 w15 w16se wp14">
+<w:endnotes xmlns:wpc="http://schemas.microsoft.com/office/word/2010/wordprocessingCanvas" xmlns:mc="http://schemas.openxmlformats.org/markup-compatibility/2006" xmlns:o="urn:schemas-microsoft-com:office:office" xmlns:r="http://schemas.openxmlformats.org/officeDocument/2006/relationships" xmlns:m="http://schemas.openxmlformats.org/officeDocument/2006/math" xmlns:v="urn:schemas-microsoft-com:vml" xmlns:wp14="http://schemas.microsoft.com/office/word/2010/wordprocessingDrawing" xmlns:wp="http://schemas.openxmlformats.org/drawingml/2006/wordprocessingDrawing" xmlns:w10="urn:schemas-microsoft-com:office:word" xmlns:w="http://schemas.openxmlformats.org/wordprocessingml/2006/main" xmlns:w14="http://schemas.microsoft.com/office/word/2010/wordml" xmlns:wpg="http://schemas.microsoft.com/office/word/2010/wordprocessingGroup" xmlns:wpi="http://schemas.microsoft.com/office/word/2010/wordprocessingInk" xmlns:wne="http://schemas.microsoft.com/office/word/2006/wordml" xmlns:wps="http://schemas.microsoft.com/office/word/2010/wordprocessingShape" mc:Ignorable="w14 wp14">
   <w:endnote w:type="separator" w:id="-1">
     <w:p>
       <w:pPr>
@@ -5801,7 +6371,7 @@
 </file>
 
 <file path=word/footer1.xml><?xml version="1.0" encoding="utf-8"?>
-<w:ftr xmlns:wpc="http://schemas.microsoft.com/office/word/2010/wordprocessingCanvas" xmlns:cx="http://schemas.microsoft.com/office/drawing/2014/chartex" xmlns:cx1="http://schemas.microsoft.com/office/drawing/2015/9/8/chartex" xmlns:mc="http://schemas.openxmlformats.org/markup-compatibility/2006" xmlns:o="urn:schemas-microsoft-com:office:office" xmlns:r="http://schemas.openxmlformats.org/officeDocument/2006/relationships" xmlns:m="http://schemas.openxmlformats.org/officeDocument/2006/math" xmlns:v="urn:schemas-microsoft-com:vml" xmlns:wp14="http://schemas.microsoft.com/office/word/2010/wordprocessingDrawing" xmlns:wp="http://schemas.openxmlformats.org/drawingml/2006/wordprocessingDrawing" xmlns:w10="urn:schemas-microsoft-com:office:word" xmlns:w="http://schemas.openxmlformats.org/wordprocessingml/2006/main" xmlns:w14="http://schemas.microsoft.com/office/word/2010/wordml" xmlns:w15="http://schemas.microsoft.com/office/word/2012/wordml" xmlns:w16se="http://schemas.microsoft.com/office/word/2015/wordml/symex" xmlns:wpg="http://schemas.microsoft.com/office/word/2010/wordprocessingGroup" xmlns:wpi="http://schemas.microsoft.com/office/word/2010/wordprocessingInk" xmlns:wne="http://schemas.microsoft.com/office/word/2006/wordml" xmlns:wps="http://schemas.microsoft.com/office/word/2010/wordprocessingShape" mc:Ignorable="w14 w15 w16se wp14">
+<w:ftr xmlns:wpc="http://schemas.microsoft.com/office/word/2010/wordprocessingCanvas" xmlns:mc="http://schemas.openxmlformats.org/markup-compatibility/2006" xmlns:o="urn:schemas-microsoft-com:office:office" xmlns:r="http://schemas.openxmlformats.org/officeDocument/2006/relationships" xmlns:m="http://schemas.openxmlformats.org/officeDocument/2006/math" xmlns:v="urn:schemas-microsoft-com:vml" xmlns:wp14="http://schemas.microsoft.com/office/word/2010/wordprocessingDrawing" xmlns:wp="http://schemas.openxmlformats.org/drawingml/2006/wordprocessingDrawing" xmlns:w10="urn:schemas-microsoft-com:office:word" xmlns:w="http://schemas.openxmlformats.org/wordprocessingml/2006/main" xmlns:w14="http://schemas.microsoft.com/office/word/2010/wordml" xmlns:wpg="http://schemas.microsoft.com/office/word/2010/wordprocessingGroup" xmlns:wpi="http://schemas.microsoft.com/office/word/2010/wordprocessingInk" xmlns:wne="http://schemas.microsoft.com/office/word/2006/wordml" xmlns:wps="http://schemas.microsoft.com/office/word/2010/wordprocessingShape" mc:Ignorable="w14 wp14">
   <w:p>
     <w:pPr>
       <w:tabs>
@@ -5814,7 +6384,6 @@
     <w:r>
       <w:rPr>
         <w:noProof/>
-        <w:lang w:val="en-US" w:eastAsia="en-US"/>
       </w:rPr>
       <mc:AlternateContent>
         <mc:Choice Requires="wps">
@@ -5878,7 +6447,7 @@
             </wp:anchor>
           </w:drawing>
         </mc:Choice>
-        <mc:Fallback>
+        <mc:Fallback xmlns:w16se="http://schemas.microsoft.com/office/word/2015/wordml/symex" xmlns:w15="http://schemas.microsoft.com/office/word/2012/wordml" xmlns:cx1="http://schemas.microsoft.com/office/drawing/2015/9/8/chartex" xmlns:cx="http://schemas.microsoft.com/office/drawing/2014/chartex">
           <w:pict>
             <v:shape w14:anchorId="0E6EE776" id="Freeform 2" o:spid="_x0000_s1026" style="position:absolute;margin-left:0;margin-top:0;width:434pt;height:1pt;z-index:251659264;visibility:visible;mso-wrap-style:square;mso-wrap-distance-left:9pt;mso-wrap-distance-top:0;mso-wrap-distance-right:9pt;mso-wrap-distance-bottom:0;mso-position-horizontal:absolute;mso-position-horizontal-relative:margin;mso-position-vertical:absolute;mso-position-vertical-relative:text;v-text-anchor:middle" coordsize="5518150,1" o:gfxdata="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" o:allowincell="f" path="m,l5518150,e" strokecolor="gray" strokeweight="1pt">
               <v:path arrowok="t" o:extrusionok="f" textboxrect="0,0,5518150,1"/>
@@ -5907,7 +6476,7 @@
       <w:rPr>
         <w:noProof/>
       </w:rPr>
-      <w:t>1</w:t>
+      <w:t>9</w:t>
     </w:r>
     <w:r>
       <w:fldChar w:fldCharType="end"/>
@@ -5918,7 +6487,7 @@
 </file>
 
 <file path=word/footnotes.xml><?xml version="1.0" encoding="utf-8"?>
-<w:footnotes xmlns:wpc="http://schemas.microsoft.com/office/word/2010/wordprocessingCanvas" xmlns:cx="http://schemas.microsoft.com/office/drawing/2014/chartex" xmlns:cx1="http://schemas.microsoft.com/office/drawing/2015/9/8/chartex" xmlns:mc="http://schemas.openxmlformats.org/markup-compatibility/2006" xmlns:o="urn:schemas-microsoft-com:office:office" xmlns:r="http://schemas.openxmlformats.org/officeDocument/2006/relationships" xmlns:m="http://schemas.openxmlformats.org/officeDocument/2006/math" xmlns:v="urn:schemas-microsoft-com:vml" xmlns:wp14="http://schemas.microsoft.com/office/word/2010/wordprocessingDrawing" xmlns:wp="http://schemas.openxmlformats.org/drawingml/2006/wordprocessingDrawing" xmlns:w10="urn:schemas-microsoft-com:office:word" xmlns:w="http://schemas.openxmlformats.org/wordprocessingml/2006/main" xmlns:w14="http://schemas.microsoft.com/office/word/2010/wordml" xmlns:w15="http://schemas.microsoft.com/office/word/2012/wordml" xmlns:w16se="http://schemas.microsoft.com/office/word/2015/wordml/symex" xmlns:wpg="http://schemas.microsoft.com/office/word/2010/wordprocessingGroup" xmlns:wpi="http://schemas.microsoft.com/office/word/2010/wordprocessingInk" xmlns:wne="http://schemas.microsoft.com/office/word/2006/wordml" xmlns:wps="http://schemas.microsoft.com/office/word/2010/wordprocessingShape" mc:Ignorable="w14 w15 w16se wp14">
+<w:footnotes xmlns:wpc="http://schemas.microsoft.com/office/word/2010/wordprocessingCanvas" xmlns:mc="http://schemas.openxmlformats.org/markup-compatibility/2006" xmlns:o="urn:schemas-microsoft-com:office:office" xmlns:r="http://schemas.openxmlformats.org/officeDocument/2006/relationships" xmlns:m="http://schemas.openxmlformats.org/officeDocument/2006/math" xmlns:v="urn:schemas-microsoft-com:vml" xmlns:wp14="http://schemas.microsoft.com/office/word/2010/wordprocessingDrawing" xmlns:wp="http://schemas.openxmlformats.org/drawingml/2006/wordprocessingDrawing" xmlns:w10="urn:schemas-microsoft-com:office:word" xmlns:w="http://schemas.openxmlformats.org/wordprocessingml/2006/main" xmlns:w14="http://schemas.microsoft.com/office/word/2010/wordml" xmlns:wpg="http://schemas.microsoft.com/office/word/2010/wordprocessingGroup" xmlns:wpi="http://schemas.microsoft.com/office/word/2010/wordprocessingInk" xmlns:wne="http://schemas.microsoft.com/office/word/2006/wordml" xmlns:wps="http://schemas.microsoft.com/office/word/2010/wordprocessingShape" mc:Ignorable="w14 wp14">
   <w:footnote w:type="separator" w:id="-1">
     <w:p>
       <w:pPr>
@@ -5943,8 +6512,8 @@
 </file>
 
 <file path=word/numbering.xml><?xml version="1.0" encoding="utf-8"?>
-<w:numbering xmlns:wpc="http://schemas.microsoft.com/office/word/2010/wordprocessingCanvas" xmlns:cx="http://schemas.microsoft.com/office/drawing/2014/chartex" xmlns:cx1="http://schemas.microsoft.com/office/drawing/2015/9/8/chartex" xmlns:mc="http://schemas.openxmlformats.org/markup-compatibility/2006" xmlns:o="urn:schemas-microsoft-com:office:office" xmlns:r="http://schemas.openxmlformats.org/officeDocument/2006/relationships" xmlns:m="http://schemas.openxmlformats.org/officeDocument/2006/math" xmlns:v="urn:schemas-microsoft-com:vml" xmlns:wp14="http://schemas.microsoft.com/office/word/2010/wordprocessingDrawing" xmlns:wp="http://schemas.openxmlformats.org/drawingml/2006/wordprocessingDrawing" xmlns:w10="urn:schemas-microsoft-com:office:word" xmlns:w="http://schemas.openxmlformats.org/wordprocessingml/2006/main" xmlns:w14="http://schemas.microsoft.com/office/word/2010/wordml" xmlns:w15="http://schemas.microsoft.com/office/word/2012/wordml" xmlns:w16se="http://schemas.microsoft.com/office/word/2015/wordml/symex" xmlns:wpg="http://schemas.microsoft.com/office/word/2010/wordprocessingGroup" xmlns:wpi="http://schemas.microsoft.com/office/word/2010/wordprocessingInk" xmlns:wne="http://schemas.microsoft.com/office/word/2006/wordml" xmlns:wps="http://schemas.microsoft.com/office/word/2010/wordprocessingShape" mc:Ignorable="w14 w15 w16se wp14">
-  <w:abstractNum w:abstractNumId="0" w15:restartNumberingAfterBreak="0">
+<w:numbering xmlns:wpc="http://schemas.microsoft.com/office/word/2010/wordprocessingCanvas" xmlns:mc="http://schemas.openxmlformats.org/markup-compatibility/2006" xmlns:o="urn:schemas-microsoft-com:office:office" xmlns:r="http://schemas.openxmlformats.org/officeDocument/2006/relationships" xmlns:m="http://schemas.openxmlformats.org/officeDocument/2006/math" xmlns:v="urn:schemas-microsoft-com:vml" xmlns:wp14="http://schemas.microsoft.com/office/word/2010/wordprocessingDrawing" xmlns:wp="http://schemas.openxmlformats.org/drawingml/2006/wordprocessingDrawing" xmlns:w10="urn:schemas-microsoft-com:office:word" xmlns:w="http://schemas.openxmlformats.org/wordprocessingml/2006/main" xmlns:w14="http://schemas.microsoft.com/office/word/2010/wordml" xmlns:wpg="http://schemas.microsoft.com/office/word/2010/wordprocessingGroup" xmlns:wpi="http://schemas.microsoft.com/office/word/2010/wordprocessingInk" xmlns:wne="http://schemas.microsoft.com/office/word/2006/wordml" xmlns:wps="http://schemas.microsoft.com/office/word/2010/wordprocessingShape" mc:Ignorable="w14 wp14">
+  <w:abstractNum w:abstractNumId="0">
     <w:nsid w:val="00000001"/>
     <w:multiLevelType w:val="multilevel"/>
     <w:tmpl w:val="00000001"/>
@@ -6085,7 +6654,7 @@
       </w:rPr>
     </w:lvl>
   </w:abstractNum>
-  <w:abstractNum w:abstractNumId="1" w15:restartNumberingAfterBreak="0">
+  <w:abstractNum w:abstractNumId="1">
     <w:nsid w:val="00000002"/>
     <w:multiLevelType w:val="multilevel"/>
     <w:tmpl w:val="00000002"/>
@@ -6226,7 +6795,7 @@
       </w:rPr>
     </w:lvl>
   </w:abstractNum>
-  <w:abstractNum w:abstractNumId="2" w15:restartNumberingAfterBreak="0">
+  <w:abstractNum w:abstractNumId="2">
     <w:nsid w:val="00000003"/>
     <w:multiLevelType w:val="multilevel"/>
     <w:tmpl w:val="00000003"/>
@@ -6367,7 +6936,7 @@
       </w:rPr>
     </w:lvl>
   </w:abstractNum>
-  <w:abstractNum w:abstractNumId="3" w15:restartNumberingAfterBreak="0">
+  <w:abstractNum w:abstractNumId="3">
     <w:nsid w:val="048E613B"/>
     <w:multiLevelType w:val="multilevel"/>
     <w:tmpl w:val="9FDAE7B8"/>
@@ -6496,7 +7065,7 @@
 </file>
 
 <file path=word/styles.xml><?xml version="1.0" encoding="utf-8"?>
-<w:styles xmlns:mc="http://schemas.openxmlformats.org/markup-compatibility/2006" xmlns:r="http://schemas.openxmlformats.org/officeDocument/2006/relationships" xmlns:w="http://schemas.openxmlformats.org/wordprocessingml/2006/main" xmlns:w14="http://schemas.microsoft.com/office/word/2010/wordml" xmlns:w15="http://schemas.microsoft.com/office/word/2012/wordml" xmlns:w16se="http://schemas.microsoft.com/office/word/2015/wordml/symex" mc:Ignorable="w14 w15 w16se">
+<w:styles xmlns:mc="http://schemas.openxmlformats.org/markup-compatibility/2006" xmlns:r="http://schemas.openxmlformats.org/officeDocument/2006/relationships" xmlns:w="http://schemas.openxmlformats.org/wordprocessingml/2006/main" xmlns:w14="http://schemas.microsoft.com/office/word/2010/wordml" mc:Ignorable="w14">
   <w:docDefaults>
     <w:rPrDefault>
       <w:rPr>
@@ -6513,383 +7082,149 @@
       </w:pPr>
     </w:pPrDefault>
   </w:docDefaults>
-  <w:latentStyles w:defLockedState="0" w:defUIPriority="99" w:defSemiHidden="0" w:defUnhideWhenUsed="0" w:defQFormat="0" w:count="371">
-    <w:lsdException w:name="Normal" w:uiPriority="0" w:qFormat="1"/>
-    <w:lsdException w:name="heading 1" w:uiPriority="9" w:qFormat="1"/>
-    <w:lsdException w:name="heading 2" w:semiHidden="1" w:uiPriority="9" w:unhideWhenUsed="1" w:qFormat="1"/>
-    <w:lsdException w:name="heading 3" w:semiHidden="1" w:uiPriority="9" w:unhideWhenUsed="1" w:qFormat="1"/>
-    <w:lsdException w:name="heading 4" w:semiHidden="1" w:uiPriority="9" w:unhideWhenUsed="1" w:qFormat="1"/>
-    <w:lsdException w:name="heading 5" w:semiHidden="1" w:uiPriority="9" w:unhideWhenUsed="1" w:qFormat="1"/>
-    <w:lsdException w:name="heading 6" w:semiHidden="1" w:uiPriority="9" w:unhideWhenUsed="1" w:qFormat="1"/>
-    <w:lsdException w:name="heading 7" w:semiHidden="1" w:uiPriority="9" w:unhideWhenUsed="1" w:qFormat="1"/>
-    <w:lsdException w:name="heading 8" w:semiHidden="1" w:uiPriority="9" w:unhideWhenUsed="1" w:qFormat="1"/>
-    <w:lsdException w:name="heading 9" w:semiHidden="1" w:uiPriority="9" w:unhideWhenUsed="1" w:qFormat="1"/>
-    <w:lsdException w:name="index 1" w:semiHidden="1" w:unhideWhenUsed="1"/>
-    <w:lsdException w:name="index 2" w:semiHidden="1" w:unhideWhenUsed="1"/>
-    <w:lsdException w:name="index 3" w:semiHidden="1" w:unhideWhenUsed="1"/>
-    <w:lsdException w:name="index 4" w:semiHidden="1" w:unhideWhenUsed="1"/>
-    <w:lsdException w:name="index 5" w:semiHidden="1" w:unhideWhenUsed="1"/>
-    <w:lsdException w:name="index 6" w:semiHidden="1" w:unhideWhenUsed="1"/>
-    <w:lsdException w:name="index 7" w:semiHidden="1" w:unhideWhenUsed="1"/>
-    <w:lsdException w:name="index 8" w:semiHidden="1" w:unhideWhenUsed="1"/>
-    <w:lsdException w:name="index 9" w:semiHidden="1" w:unhideWhenUsed="1"/>
-    <w:lsdException w:name="toc 1" w:semiHidden="1" w:uiPriority="39" w:unhideWhenUsed="1"/>
-    <w:lsdException w:name="toc 2" w:semiHidden="1" w:uiPriority="39" w:unhideWhenUsed="1"/>
-    <w:lsdException w:name="toc 3" w:semiHidden="1" w:uiPriority="39" w:unhideWhenUsed="1"/>
-    <w:lsdException w:name="toc 4" w:semiHidden="1" w:uiPriority="39" w:unhideWhenUsed="1"/>
-    <w:lsdException w:name="toc 5" w:semiHidden="1" w:uiPriority="39" w:unhideWhenUsed="1"/>
-    <w:lsdException w:name="toc 6" w:semiHidden="1" w:uiPriority="39" w:unhideWhenUsed="1"/>
-    <w:lsdException w:name="toc 7" w:semiHidden="1" w:uiPriority="39" w:unhideWhenUsed="1"/>
-    <w:lsdException w:name="toc 8" w:semiHidden="1" w:uiPriority="39" w:unhideWhenUsed="1"/>
-    <w:lsdException w:name="toc 9" w:semiHidden="1" w:uiPriority="39" w:unhideWhenUsed="1"/>
-    <w:lsdException w:name="Normal Indent" w:semiHidden="1" w:unhideWhenUsed="1"/>
-    <w:lsdException w:name="footnote text" w:semiHidden="1" w:unhideWhenUsed="1"/>
-    <w:lsdException w:name="annotation text" w:semiHidden="1" w:unhideWhenUsed="1"/>
-    <w:lsdException w:name="header" w:semiHidden="1" w:unhideWhenUsed="1"/>
-    <w:lsdException w:name="footer" w:semiHidden="1" w:unhideWhenUsed="1"/>
-    <w:lsdException w:name="index heading" w:semiHidden="1" w:unhideWhenUsed="1"/>
-    <w:lsdException w:name="caption" w:semiHidden="1" w:uiPriority="35" w:unhideWhenUsed="1" w:qFormat="1"/>
-    <w:lsdException w:name="table of figures" w:semiHidden="1" w:unhideWhenUsed="1"/>
-    <w:lsdException w:name="envelope address" w:semiHidden="1" w:unhideWhenUsed="1"/>
-    <w:lsdException w:name="envelope return" w:semiHidden="1" w:unhideWhenUsed="1"/>
-    <w:lsdException w:name="footnote reference" w:semiHidden="1" w:unhideWhenUsed="1"/>
-    <w:lsdException w:name="annotation reference" w:semiHidden="1" w:unhideWhenUsed="1"/>
-    <w:lsdException w:name="line number" w:semiHidden="1" w:unhideWhenUsed="1"/>
-    <w:lsdException w:name="page number" w:semiHidden="1" w:unhideWhenUsed="1"/>
-    <w:lsdException w:name="endnote reference" w:semiHidden="1" w:unhideWhenUsed="1"/>
-    <w:lsdException w:name="endnote text" w:semiHidden="1" w:unhideWhenUsed="1"/>
-    <w:lsdException w:name="table of authorities" w:semiHidden="1" w:unhideWhenUsed="1"/>
-    <w:lsdException w:name="macro" w:semiHidden="1" w:unhideWhenUsed="1"/>
-    <w:lsdException w:name="toa heading" w:semiHidden="1" w:unhideWhenUsed="1"/>
-    <w:lsdException w:name="List" w:semiHidden="1" w:unhideWhenUsed="1"/>
-    <w:lsdException w:name="List Bullet" w:semiHidden="1" w:unhideWhenUsed="1"/>
-    <w:lsdException w:name="List Number" w:semiHidden="1" w:unhideWhenUsed="1"/>
-    <w:lsdException w:name="List 2" w:semiHidden="1" w:unhideWhenUsed="1"/>
-    <w:lsdException w:name="List 3" w:semiHidden="1" w:unhideWhenUsed="1"/>
-    <w:lsdException w:name="List 4" w:semiHidden="1" w:unhideWhenUsed="1"/>
-    <w:lsdException w:name="List 5" w:semiHidden="1" w:unhideWhenUsed="1"/>
-    <w:lsdException w:name="List Bullet 2" w:semiHidden="1" w:unhideWhenUsed="1"/>
-    <w:lsdException w:name="List Bullet 3" w:semiHidden="1" w:unhideWhenUsed="1"/>
-    <w:lsdException w:name="List Bullet 4" w:semiHidden="1" w:unhideWhenUsed="1"/>
-    <w:lsdException w:name="List Bullet 5" w:semiHidden="1" w:unhideWhenUsed="1"/>
-    <w:lsdException w:name="List Number 2" w:semiHidden="1" w:unhideWhenUsed="1"/>
-    <w:lsdException w:name="List Number 3" w:semiHidden="1" w:unhideWhenUsed="1"/>
-    <w:lsdException w:name="List Number 4" w:semiHidden="1" w:unhideWhenUsed="1"/>
-    <w:lsdException w:name="List Number 5" w:semiHidden="1" w:unhideWhenUsed="1"/>
-    <w:lsdException w:name="Title" w:uiPriority="10" w:qFormat="1"/>
-    <w:lsdException w:name="Closing" w:semiHidden="1" w:unhideWhenUsed="1"/>
-    <w:lsdException w:name="Signature" w:semiHidden="1" w:unhideWhenUsed="1"/>
-    <w:lsdException w:name="Default Paragraph Font" w:semiHidden="1" w:uiPriority="1" w:unhideWhenUsed="1"/>
-    <w:lsdException w:name="Body Text" w:semiHidden="1" w:unhideWhenUsed="1"/>
-    <w:lsdException w:name="Body Text Indent" w:semiHidden="1" w:unhideWhenUsed="1"/>
-    <w:lsdException w:name="List Continue" w:semiHidden="1" w:unhideWhenUsed="1"/>
-    <w:lsdException w:name="List Continue 2" w:semiHidden="1" w:unhideWhenUsed="1"/>
-    <w:lsdException w:name="List Continue 3" w:semiHidden="1" w:unhideWhenUsed="1"/>
-    <w:lsdException w:name="List Continue 4" w:semiHidden="1" w:unhideWhenUsed="1"/>
-    <w:lsdException w:name="List Continue 5" w:semiHidden="1" w:unhideWhenUsed="1"/>
-    <w:lsdException w:name="Message Header" w:semiHidden="1" w:unhideWhenUsed="1"/>
-    <w:lsdException w:name="Subtitle" w:uiPriority="11" w:qFormat="1"/>
-    <w:lsdException w:name="Salutation" w:semiHidden="1" w:unhideWhenUsed="1"/>
-    <w:lsdException w:name="Date" w:semiHidden="1" w:unhideWhenUsed="1"/>
-    <w:lsdException w:name="Body Text First Indent" w:semiHidden="1" w:unhideWhenUsed="1"/>
-    <w:lsdException w:name="Body Text First Indent 2" w:semiHidden="1" w:unhideWhenUsed="1"/>
-    <w:lsdException w:name="Note Heading" w:semiHidden="1" w:unhideWhenUsed="1"/>
-    <w:lsdException w:name="Body Text 2" w:semiHidden="1" w:unhideWhenUsed="1"/>
-    <w:lsdException w:name="Body Text 3" w:semiHidden="1" w:unhideWhenUsed="1"/>
-    <w:lsdException w:name="Body Text Indent 2" w:semiHidden="1" w:unhideWhenUsed="1"/>
-    <w:lsdException w:name="Body Text Indent 3" w:semiHidden="1" w:unhideWhenUsed="1"/>
-    <w:lsdException w:name="Block Text" w:semiHidden="1" w:unhideWhenUsed="1"/>
-    <w:lsdException w:name="Hyperlink" w:semiHidden="1" w:unhideWhenUsed="1"/>
-    <w:lsdException w:name="FollowedHyperlink" w:semiHidden="1" w:unhideWhenUsed="1"/>
-    <w:lsdException w:name="Strong" w:uiPriority="22" w:qFormat="1"/>
-    <w:lsdException w:name="Emphasis" w:uiPriority="20" w:qFormat="1"/>
-    <w:lsdException w:name="Document Map" w:semiHidden="1" w:unhideWhenUsed="1"/>
-    <w:lsdException w:name="Plain Text" w:semiHidden="1" w:unhideWhenUsed="1"/>
-    <w:lsdException w:name="E-mail Signature" w:semiHidden="1" w:unhideWhenUsed="1"/>
-    <w:lsdException w:name="HTML Top of Form" w:semiHidden="1" w:unhideWhenUsed="1"/>
-    <w:lsdException w:name="HTML Bottom of Form" w:semiHidden="1" w:unhideWhenUsed="1"/>
-    <w:lsdException w:name="Normal (Web)" w:semiHidden="1" w:unhideWhenUsed="1"/>
-    <w:lsdException w:name="HTML Acronym" w:semiHidden="1" w:unhideWhenUsed="1"/>
-    <w:lsdException w:name="HTML Address" w:semiHidden="1" w:unhideWhenUsed="1"/>
-    <w:lsdException w:name="HTML Cite" w:semiHidden="1" w:unhideWhenUsed="1"/>
-    <w:lsdException w:name="HTML Code" w:semiHidden="1" w:unhideWhenUsed="1"/>
-    <w:lsdException w:name="HTML Definition" w:semiHidden="1" w:unhideWhenUsed="1"/>
-    <w:lsdException w:name="HTML Keyboard" w:semiHidden="1" w:unhideWhenUsed="1"/>
-    <w:lsdException w:name="HTML Preformatted" w:semiHidden="1" w:unhideWhenUsed="1"/>
-    <w:lsdException w:name="HTML Sample" w:semiHidden="1" w:unhideWhenUsed="1"/>
-    <w:lsdException w:name="HTML Typewriter" w:semiHidden="1" w:unhideWhenUsed="1"/>
-    <w:lsdException w:name="HTML Variable" w:semiHidden="1" w:unhideWhenUsed="1"/>
-    <w:lsdException w:name="Normal Table" w:semiHidden="1" w:unhideWhenUsed="1"/>
-    <w:lsdException w:name="annotation subject" w:semiHidden="1" w:unhideWhenUsed="1"/>
-    <w:lsdException w:name="No List" w:semiHidden="1" w:unhideWhenUsed="1"/>
-    <w:lsdException w:name="Outline List 1" w:semiHidden="1" w:unhideWhenUsed="1"/>
-    <w:lsdException w:name="Outline List 2" w:semiHidden="1" w:unhideWhenUsed="1"/>
-    <w:lsdException w:name="Outline List 3" w:semiHidden="1" w:unhideWhenUsed="1"/>
-    <w:lsdException w:name="Table Simple 1" w:semiHidden="1" w:unhideWhenUsed="1"/>
-    <w:lsdException w:name="Table Simple 2" w:semiHidden="1" w:unhideWhenUsed="1"/>
-    <w:lsdException w:name="Table Simple 3" w:semiHidden="1" w:unhideWhenUsed="1"/>
-    <w:lsdException w:name="Table Classic 1" w:semiHidden="1" w:unhideWhenUsed="1"/>
-    <w:lsdException w:name="Table Classic 2" w:semiHidden="1" w:unhideWhenUsed="1"/>
-    <w:lsdException w:name="Table Classic 3" w:semiHidden="1" w:unhideWhenUsed="1"/>
-    <w:lsdException w:name="Table Classic 4" w:semiHidden="1" w:unhideWhenUsed="1"/>
-    <w:lsdException w:name="Table Colorful 1" w:semiHidden="1" w:unhideWhenUsed="1"/>
-    <w:lsdException w:name="Table Colorful 2" w:semiHidden="1" w:unhideWhenUsed="1"/>
-    <w:lsdException w:name="Table Colorful 3" w:semiHidden="1" w:unhideWhenUsed="1"/>
-    <w:lsdException w:name="Table Columns 1" w:semiHidden="1" w:unhideWhenUsed="1"/>
-    <w:lsdException w:name="Table Columns 2" w:semiHidden="1" w:unhideWhenUsed="1"/>
-    <w:lsdException w:name="Table Columns 3" w:semiHidden="1" w:unhideWhenUsed="1"/>
-    <w:lsdException w:name="Table Columns 4" w:semiHidden="1" w:unhideWhenUsed="1"/>
-    <w:lsdException w:name="Table Columns 5" w:semiHidden="1" w:unhideWhenUsed="1"/>
-    <w:lsdException w:name="Table Grid 1" w:semiHidden="1" w:unhideWhenUsed="1"/>
-    <w:lsdException w:name="Table Grid 2" w:semiHidden="1" w:unhideWhenUsed="1"/>
-    <w:lsdException w:name="Table Grid 3" w:semiHidden="1" w:unhideWhenUsed="1"/>
-    <w:lsdException w:name="Table Grid 4" w:semiHidden="1" w:unhideWhenUsed="1"/>
-    <w:lsdException w:name="Table Grid 5" w:semiHidden="1" w:unhideWhenUsed="1"/>
-    <w:lsdException w:name="Table Grid 6" w:semiHidden="1" w:unhideWhenUsed="1"/>
-    <w:lsdException w:name="Table Grid 7" w:semiHidden="1" w:unhideWhenUsed="1"/>
-    <w:lsdException w:name="Table Grid 8" w:semiHidden="1" w:unhideWhenUsed="1"/>
-    <w:lsdException w:name="Table List 1" w:semiHidden="1" w:unhideWhenUsed="1"/>
-    <w:lsdException w:name="Table List 2" w:semiHidden="1" w:unhideWhenUsed="1"/>
-    <w:lsdException w:name="Table List 3" w:semiHidden="1" w:unhideWhenUsed="1"/>
-    <w:lsdException w:name="Table List 4" w:semiHidden="1" w:unhideWhenUsed="1"/>
-    <w:lsdException w:name="Table List 5" w:semiHidden="1" w:unhideWhenUsed="1"/>
-    <w:lsdException w:name="Table List 6" w:semiHidden="1" w:unhideWhenUsed="1"/>
-    <w:lsdException w:name="Table List 7" w:semiHidden="1" w:unhideWhenUsed="1"/>
-    <w:lsdException w:name="Table List 8" w:semiHidden="1" w:unhideWhenUsed="1"/>
-    <w:lsdException w:name="Table 3D effects 1" w:semiHidden="1" w:unhideWhenUsed="1"/>
-    <w:lsdException w:name="Table 3D effects 2" w:semiHidden="1" w:unhideWhenUsed="1"/>
-    <w:lsdException w:name="Table 3D effects 3" w:semiHidden="1" w:unhideWhenUsed="1"/>
-    <w:lsdException w:name="Table Contemporary" w:semiHidden="1" w:unhideWhenUsed="1"/>
-    <w:lsdException w:name="Table Elegant" w:semiHidden="1" w:unhideWhenUsed="1"/>
-    <w:lsdException w:name="Table Professional" w:semiHidden="1" w:unhideWhenUsed="1"/>
-    <w:lsdException w:name="Table Subtle 1" w:semiHidden="1" w:unhideWhenUsed="1"/>
-    <w:lsdException w:name="Table Subtle 2" w:semiHidden="1" w:unhideWhenUsed="1"/>
-    <w:lsdException w:name="Table Web 1" w:semiHidden="1" w:unhideWhenUsed="1"/>
-    <w:lsdException w:name="Table Web 2" w:semiHidden="1" w:unhideWhenUsed="1"/>
-    <w:lsdException w:name="Table Web 3" w:semiHidden="1" w:unhideWhenUsed="1"/>
-    <w:lsdException w:name="Balloon Text" w:semiHidden="1" w:unhideWhenUsed="1"/>
-    <w:lsdException w:name="Table Grid" w:uiPriority="39"/>
-    <w:lsdException w:name="Table Theme" w:semiHidden="1" w:unhideWhenUsed="1"/>
-    <w:lsdException w:name="Placeholder Text" w:semiHidden="1"/>
-    <w:lsdException w:name="No Spacing" w:uiPriority="1" w:qFormat="1"/>
-    <w:lsdException w:name="Light Shading" w:uiPriority="60"/>
-    <w:lsdException w:name="Light List" w:uiPriority="61"/>
-    <w:lsdException w:name="Light Grid" w:uiPriority="62"/>
-    <w:lsdException w:name="Medium Shading 1" w:uiPriority="63"/>
-    <w:lsdException w:name="Medium Shading 2" w:uiPriority="64"/>
-    <w:lsdException w:name="Medium List 1" w:uiPriority="65"/>
-    <w:lsdException w:name="Medium List 2" w:uiPriority="66"/>
-    <w:lsdException w:name="Medium Grid 1" w:uiPriority="67"/>
-    <w:lsdException w:name="Medium Grid 2" w:uiPriority="68"/>
-    <w:lsdException w:name="Medium Grid 3" w:uiPriority="69"/>
-    <w:lsdException w:name="Dark List" w:uiPriority="70"/>
-    <w:lsdException w:name="Colorful Shading" w:uiPriority="71"/>
-    <w:lsdException w:name="Colorful List" w:uiPriority="72"/>
-    <w:lsdException w:name="Colorful Grid" w:uiPriority="73"/>
-    <w:lsdException w:name="Light Shading Accent 1" w:uiPriority="60"/>
-    <w:lsdException w:name="Light List Accent 1" w:uiPriority="61"/>
-    <w:lsdException w:name="Light Grid Accent 1" w:uiPriority="62"/>
-    <w:lsdException w:name="Medium Shading 1 Accent 1" w:uiPriority="63"/>
-    <w:lsdException w:name="Medium Shading 2 Accent 1" w:uiPriority="64"/>
-    <w:lsdException w:name="Medium List 1 Accent 1" w:uiPriority="65"/>
-    <w:lsdException w:name="Revision" w:semiHidden="1"/>
-    <w:lsdException w:name="List Paragraph" w:uiPriority="34" w:qFormat="1"/>
-    <w:lsdException w:name="Quote" w:uiPriority="29" w:qFormat="1"/>
-    <w:lsdException w:name="Intense Quote" w:uiPriority="30" w:qFormat="1"/>
-    <w:lsdException w:name="Medium List 2 Accent 1" w:uiPriority="66"/>
-    <w:lsdException w:name="Medium Grid 1 Accent 1" w:uiPriority="67"/>
-    <w:lsdException w:name="Medium Grid 2 Accent 1" w:uiPriority="68"/>
-    <w:lsdException w:name="Medium Grid 3 Accent 1" w:uiPriority="69"/>
-    <w:lsdException w:name="Dark List Accent 1" w:uiPriority="70"/>
-    <w:lsdException w:name="Colorful Shading Accent 1" w:uiPriority="71"/>
-    <w:lsdException w:name="Colorful List Accent 1" w:uiPriority="72"/>
-    <w:lsdException w:name="Colorful Grid Accent 1" w:uiPriority="73"/>
-    <w:lsdException w:name="Light Shading Accent 2" w:uiPriority="60"/>
-    <w:lsdException w:name="Light List Accent 2" w:uiPriority="61"/>
-    <w:lsdException w:name="Light Grid Accent 2" w:uiPriority="62"/>
-    <w:lsdException w:name="Medium Shading 1 Accent 2" w:uiPriority="63"/>
-    <w:lsdException w:name="Medium Shading 2 Accent 2" w:uiPriority="64"/>
-    <w:lsdException w:name="Medium List 1 Accent 2" w:uiPriority="65"/>
-    <w:lsdException w:name="Medium List 2 Accent 2" w:uiPriority="66"/>
-    <w:lsdException w:name="Medium Grid 1 Accent 2" w:uiPriority="67"/>
-    <w:lsdException w:name="Medium Grid 2 Accent 2" w:uiPriority="68"/>
-    <w:lsdException w:name="Medium Grid 3 Accent 2" w:uiPriority="69"/>
-    <w:lsdException w:name="Dark List Accent 2" w:uiPriority="70"/>
-    <w:lsdException w:name="Colorful Shading Accent 2" w:uiPriority="71"/>
-    <w:lsdException w:name="Colorful List Accent 2" w:uiPriority="72"/>
-    <w:lsdException w:name="Colorful Grid Accent 2" w:uiPriority="73"/>
-    <w:lsdException w:name="Light Shading Accent 3" w:uiPriority="60"/>
-    <w:lsdException w:name="Light List Accent 3" w:uiPriority="61"/>
-    <w:lsdException w:name="Light Grid Accent 3" w:uiPriority="62"/>
-    <w:lsdException w:name="Medium Shading 1 Accent 3" w:uiPriority="63"/>
-    <w:lsdException w:name="Medium Shading 2 Accent 3" w:uiPriority="64"/>
-    <w:lsdException w:name="Medium List 1 Accent 3" w:uiPriority="65"/>
-    <w:lsdException w:name="Medium List 2 Accent 3" w:uiPriority="66"/>
-    <w:lsdException w:name="Medium Grid 1 Accent 3" w:uiPriority="67"/>
-    <w:lsdException w:name="Medium Grid 2 Accent 3" w:uiPriority="68"/>
-    <w:lsdException w:name="Medium Grid 3 Accent 3" w:uiPriority="69"/>
-    <w:lsdException w:name="Dark List Accent 3" w:uiPriority="70"/>
-    <w:lsdException w:name="Colorful Shading Accent 3" w:uiPriority="71"/>
-    <w:lsdException w:name="Colorful List Accent 3" w:uiPriority="72"/>
-    <w:lsdException w:name="Colorful Grid Accent 3" w:uiPriority="73"/>
-    <w:lsdException w:name="Light Shading Accent 4" w:uiPriority="60"/>
-    <w:lsdException w:name="Light List Accent 4" w:uiPriority="61"/>
-    <w:lsdException w:name="Light Grid Accent 4" w:uiPriority="62"/>
-    <w:lsdException w:name="Medium Shading 1 Accent 4" w:uiPriority="63"/>
-    <w:lsdException w:name="Medium Shading 2 Accent 4" w:uiPriority="64"/>
-    <w:lsdException w:name="Medium List 1 Accent 4" w:uiPriority="65"/>
-    <w:lsdException w:name="Medium List 2 Accent 4" w:uiPriority="66"/>
-    <w:lsdException w:name="Medium Grid 1 Accent 4" w:uiPriority="67"/>
-    <w:lsdException w:name="Medium Grid 2 Accent 4" w:uiPriority="68"/>
-    <w:lsdException w:name="Medium Grid 3 Accent 4" w:uiPriority="69"/>
-    <w:lsdException w:name="Dark List Accent 4" w:uiPriority="70"/>
-    <w:lsdException w:name="Colorful Shading Accent 4" w:uiPriority="71"/>
-    <w:lsdException w:name="Colorful List Accent 4" w:uiPriority="72"/>
-    <w:lsdException w:name="Colorful Grid Accent 4" w:uiPriority="73"/>
-    <w:lsdException w:name="Light Shading Accent 5" w:uiPriority="60"/>
-    <w:lsdException w:name="Light List Accent 5" w:uiPriority="61"/>
-    <w:lsdException w:name="Light Grid Accent 5" w:uiPriority="62"/>
-    <w:lsdException w:name="Medium Shading 1 Accent 5" w:uiPriority="63"/>
-    <w:lsdException w:name="Medium Shading 2 Accent 5" w:uiPriority="64"/>
-    <w:lsdException w:name="Medium List 1 Accent 5" w:uiPriority="65"/>
-    <w:lsdException w:name="Medium List 2 Accent 5" w:uiPriority="66"/>
-    <w:lsdException w:name="Medium Grid 1 Accent 5" w:uiPriority="67"/>
-    <w:lsdException w:name="Medium Grid 2 Accent 5" w:uiPriority="68"/>
-    <w:lsdException w:name="Medium Grid 3 Accent 5" w:uiPriority="69"/>
-    <w:lsdException w:name="Dark List Accent 5" w:uiPriority="70"/>
-    <w:lsdException w:name="Colorful Shading Accent 5" w:uiPriority="71"/>
-    <w:lsdException w:name="Colorful List Accent 5" w:uiPriority="72"/>
-    <w:lsdException w:name="Colorful Grid Accent 5" w:uiPriority="73"/>
-    <w:lsdException w:name="Light Shading Accent 6" w:uiPriority="60"/>
-    <w:lsdException w:name="Light List Accent 6" w:uiPriority="61"/>
-    <w:lsdException w:name="Light Grid Accent 6" w:uiPriority="62"/>
-    <w:lsdException w:name="Medium Shading 1 Accent 6" w:uiPriority="63"/>
-    <w:lsdException w:name="Medium Shading 2 Accent 6" w:uiPriority="64"/>
-    <w:lsdException w:name="Medium List 1 Accent 6" w:uiPriority="65"/>
-    <w:lsdException w:name="Medium List 2 Accent 6" w:uiPriority="66"/>
-    <w:lsdException w:name="Medium Grid 1 Accent 6" w:uiPriority="67"/>
-    <w:lsdException w:name="Medium Grid 2 Accent 6" w:uiPriority="68"/>
-    <w:lsdException w:name="Medium Grid 3 Accent 6" w:uiPriority="69"/>
-    <w:lsdException w:name="Dark List Accent 6" w:uiPriority="70"/>
-    <w:lsdException w:name="Colorful Shading Accent 6" w:uiPriority="71"/>
-    <w:lsdException w:name="Colorful List Accent 6" w:uiPriority="72"/>
-    <w:lsdException w:name="Colorful Grid Accent 6" w:uiPriority="73"/>
-    <w:lsdException w:name="Subtle Emphasis" w:uiPriority="19" w:qFormat="1"/>
-    <w:lsdException w:name="Intense Emphasis" w:uiPriority="21" w:qFormat="1"/>
-    <w:lsdException w:name="Subtle Reference" w:uiPriority="31" w:qFormat="1"/>
-    <w:lsdException w:name="Intense Reference" w:uiPriority="32" w:qFormat="1"/>
-    <w:lsdException w:name="Book Title" w:uiPriority="33" w:qFormat="1"/>
-    <w:lsdException w:name="Bibliography" w:semiHidden="1" w:uiPriority="37" w:unhideWhenUsed="1"/>
-    <w:lsdException w:name="TOC Heading" w:semiHidden="1" w:uiPriority="39" w:unhideWhenUsed="1" w:qFormat="1"/>
-    <w:lsdException w:name="Plain Table 1" w:uiPriority="41"/>
-    <w:lsdException w:name="Plain Table 2" w:uiPriority="42"/>
-    <w:lsdException w:name="Plain Table 3" w:uiPriority="43"/>
-    <w:lsdException w:name="Plain Table 4" w:uiPriority="44"/>
-    <w:lsdException w:name="Plain Table 5" w:uiPriority="45"/>
-    <w:lsdException w:name="Grid Table Light" w:uiPriority="40"/>
-    <w:lsdException w:name="Grid Table 1 Light" w:uiPriority="46"/>
-    <w:lsdException w:name="Grid Table 2" w:uiPriority="47"/>
-    <w:lsdException w:name="Grid Table 3" w:uiPriority="48"/>
-    <w:lsdException w:name="Grid Table 4" w:uiPriority="49"/>
-    <w:lsdException w:name="Grid Table 5 Dark" w:uiPriority="50"/>
-    <w:lsdException w:name="Grid Table 6 Colorful" w:uiPriority="51"/>
-    <w:lsdException w:name="Grid Table 7 Colorful" w:uiPriority="52"/>
-    <w:lsdException w:name="Grid Table 1 Light Accent 1" w:uiPriority="46"/>
-    <w:lsdException w:name="Grid Table 2 Accent 1" w:uiPriority="47"/>
-    <w:lsdException w:name="Grid Table 3 Accent 1" w:uiPriority="48"/>
-    <w:lsdException w:name="Grid Table 4 Accent 1" w:uiPriority="49"/>
-    <w:lsdException w:name="Grid Table 5 Dark Accent 1" w:uiPriority="50"/>
-    <w:lsdException w:name="Grid Table 6 Colorful Accent 1" w:uiPriority="51"/>
-    <w:lsdException w:name="Grid Table 7 Colorful Accent 1" w:uiPriority="52"/>
-    <w:lsdException w:name="Grid Table 1 Light Accent 2" w:uiPriority="46"/>
-    <w:lsdException w:name="Grid Table 2 Accent 2" w:uiPriority="47"/>
-    <w:lsdException w:name="Grid Table 3 Accent 2" w:uiPriority="48"/>
-    <w:lsdException w:name="Grid Table 4 Accent 2" w:uiPriority="49"/>
-    <w:lsdException w:name="Grid Table 5 Dark Accent 2" w:uiPriority="50"/>
-    <w:lsdException w:name="Grid Table 6 Colorful Accent 2" w:uiPriority="51"/>
-    <w:lsdException w:name="Grid Table 7 Colorful Accent 2" w:uiPriority="52"/>
-    <w:lsdException w:name="Grid Table 1 Light Accent 3" w:uiPriority="46"/>
-    <w:lsdException w:name="Grid Table 2 Accent 3" w:uiPriority="47"/>
-    <w:lsdException w:name="Grid Table 3 Accent 3" w:uiPriority="48"/>
-    <w:lsdException w:name="Grid Table 4 Accent 3" w:uiPriority="49"/>
-    <w:lsdException w:name="Grid Table 5 Dark Accent 3" w:uiPriority="50"/>
-    <w:lsdException w:name="Grid Table 6 Colorful Accent 3" w:uiPriority="51"/>
-    <w:lsdException w:name="Grid Table 7 Colorful Accent 3" w:uiPriority="52"/>
-    <w:lsdException w:name="Grid Table 1 Light Accent 4" w:uiPriority="46"/>
-    <w:lsdException w:name="Grid Table 2 Accent 4" w:uiPriority="47"/>
-    <w:lsdException w:name="Grid Table 3 Accent 4" w:uiPriority="48"/>
-    <w:lsdException w:name="Grid Table 4 Accent 4" w:uiPriority="49"/>
-    <w:lsdException w:name="Grid Table 5 Dark Accent 4" w:uiPriority="50"/>
-    <w:lsdException w:name="Grid Table 6 Colorful Accent 4" w:uiPriority="51"/>
-    <w:lsdException w:name="Grid Table 7 Colorful Accent 4" w:uiPriority="52"/>
-    <w:lsdException w:name="Grid Table 1 Light Accent 5" w:uiPriority="46"/>
-    <w:lsdException w:name="Grid Table 2 Accent 5" w:uiPriority="47"/>
-    <w:lsdException w:name="Grid Table 3 Accent 5" w:uiPriority="48"/>
-    <w:lsdException w:name="Grid Table 4 Accent 5" w:uiPriority="49"/>
-    <w:lsdException w:name="Grid Table 5 Dark Accent 5" w:uiPriority="50"/>
-    <w:lsdException w:name="Grid Table 6 Colorful Accent 5" w:uiPriority="51"/>
-    <w:lsdException w:name="Grid Table 7 Colorful Accent 5" w:uiPriority="52"/>
-    <w:lsdException w:name="Grid Table 1 Light Accent 6" w:uiPriority="46"/>
-    <w:lsdException w:name="Grid Table 2 Accent 6" w:uiPriority="47"/>
-    <w:lsdException w:name="Grid Table 3 Accent 6" w:uiPriority="48"/>
-    <w:lsdException w:name="Grid Table 4 Accent 6" w:uiPriority="49"/>
-    <w:lsdException w:name="Grid Table 5 Dark Accent 6" w:uiPriority="50"/>
-    <w:lsdException w:name="Grid Table 6 Colorful Accent 6" w:uiPriority="51"/>
-    <w:lsdException w:name="Grid Table 7 Colorful Accent 6" w:uiPriority="52"/>
-    <w:lsdException w:name="List Table 1 Light" w:uiPriority="46"/>
-    <w:lsdException w:name="List Table 2" w:uiPriority="47"/>
-    <w:lsdException w:name="List Table 3" w:uiPriority="48"/>
-    <w:lsdException w:name="List Table 4" w:uiPriority="49"/>
-    <w:lsdException w:name="List Table 5 Dark" w:uiPriority="50"/>
-    <w:lsdException w:name="List Table 6 Colorful" w:uiPriority="51"/>
-    <w:lsdException w:name="List Table 7 Colorful" w:uiPriority="52"/>
-    <w:lsdException w:name="List Table 1 Light Accent 1" w:uiPriority="46"/>
-    <w:lsdException w:name="List Table 2 Accent 1" w:uiPriority="47"/>
-    <w:lsdException w:name="List Table 3 Accent 1" w:uiPriority="48"/>
-    <w:lsdException w:name="List Table 4 Accent 1" w:uiPriority="49"/>
-    <w:lsdException w:name="List Table 5 Dark Accent 1" w:uiPriority="50"/>
-    <w:lsdException w:name="List Table 6 Colorful Accent 1" w:uiPriority="51"/>
-    <w:lsdException w:name="List Table 7 Colorful Accent 1" w:uiPriority="52"/>
-    <w:lsdException w:name="List Table 1 Light Accent 2" w:uiPriority="46"/>
-    <w:lsdException w:name="List Table 2 Accent 2" w:uiPriority="47"/>
-    <w:lsdException w:name="List Table 3 Accent 2" w:uiPriority="48"/>
-    <w:lsdException w:name="List Table 4 Accent 2" w:uiPriority="49"/>
-    <w:lsdException w:name="List Table 5 Dark Accent 2" w:uiPriority="50"/>
-    <w:lsdException w:name="List Table 6 Colorful Accent 2" w:uiPriority="51"/>
-    <w:lsdException w:name="List Table 7 Colorful Accent 2" w:uiPriority="52"/>
-    <w:lsdException w:name="List Table 1 Light Accent 3" w:uiPriority="46"/>
-    <w:lsdException w:name="List Table 2 Accent 3" w:uiPriority="47"/>
-    <w:lsdException w:name="List Table 3 Accent 3" w:uiPriority="48"/>
-    <w:lsdException w:name="List Table 4 Accent 3" w:uiPriority="49"/>
-    <w:lsdException w:name="List Table 5 Dark Accent 3" w:uiPriority="50"/>
-    <w:lsdException w:name="List Table 6 Colorful Accent 3" w:uiPriority="51"/>
-    <w:lsdException w:name="List Table 7 Colorful Accent 3" w:uiPriority="52"/>
-    <w:lsdException w:name="List Table 1 Light Accent 4" w:uiPriority="46"/>
-    <w:lsdException w:name="List Table 2 Accent 4" w:uiPriority="47"/>
-    <w:lsdException w:name="List Table 3 Accent 4" w:uiPriority="48"/>
-    <w:lsdException w:name="List Table 4 Accent 4" w:uiPriority="49"/>
-    <w:lsdException w:name="List Table 5 Dark Accent 4" w:uiPriority="50"/>
-    <w:lsdException w:name="List Table 6 Colorful Accent 4" w:uiPriority="51"/>
-    <w:lsdException w:name="List Table 7 Colorful Accent 4" w:uiPriority="52"/>
-    <w:lsdException w:name="List Table 1 Light Accent 5" w:uiPriority="46"/>
-    <w:lsdException w:name="List Table 2 Accent 5" w:uiPriority="47"/>
-    <w:lsdException w:name="List Table 3 Accent 5" w:uiPriority="48"/>
-    <w:lsdException w:name="List Table 4 Accent 5" w:uiPriority="49"/>
-    <w:lsdException w:name="List Table 5 Dark Accent 5" w:uiPriority="50"/>
-    <w:lsdException w:name="List Table 6 Colorful Accent 5" w:uiPriority="51"/>
-    <w:lsdException w:name="List Table 7 Colorful Accent 5" w:uiPriority="52"/>
-    <w:lsdException w:name="List Table 1 Light Accent 6" w:uiPriority="46"/>
-    <w:lsdException w:name="List Table 2 Accent 6" w:uiPriority="47"/>
-    <w:lsdException w:name="List Table 3 Accent 6" w:uiPriority="48"/>
-    <w:lsdException w:name="List Table 4 Accent 6" w:uiPriority="49"/>
-    <w:lsdException w:name="List Table 5 Dark Accent 6" w:uiPriority="50"/>
-    <w:lsdException w:name="List Table 6 Colorful Accent 6" w:uiPriority="51"/>
-    <w:lsdException w:name="List Table 7 Colorful Accent 6" w:uiPriority="52"/>
+  <w:latentStyles w:defLockedState="0" w:defUIPriority="99" w:defSemiHidden="1" w:defUnhideWhenUsed="1" w:defQFormat="0" w:count="267">
+    <w:lsdException w:name="Normal" w:semiHidden="0" w:uiPriority="0" w:unhideWhenUsed="0" w:qFormat="1"/>
+    <w:lsdException w:name="heading 1" w:semiHidden="0" w:uiPriority="9" w:unhideWhenUsed="0" w:qFormat="1"/>
+    <w:lsdException w:name="heading 2" w:uiPriority="9" w:qFormat="1"/>
+    <w:lsdException w:name="heading 3" w:uiPriority="9" w:qFormat="1"/>
+    <w:lsdException w:name="heading 4" w:uiPriority="9" w:qFormat="1"/>
+    <w:lsdException w:name="heading 5" w:uiPriority="9" w:qFormat="1"/>
+    <w:lsdException w:name="heading 6" w:uiPriority="9" w:qFormat="1"/>
+    <w:lsdException w:name="heading 7" w:uiPriority="9" w:qFormat="1"/>
+    <w:lsdException w:name="heading 8" w:uiPriority="9" w:qFormat="1"/>
+    <w:lsdException w:name="heading 9" w:uiPriority="9" w:qFormat="1"/>
+    <w:lsdException w:name="toc 1" w:uiPriority="39"/>
+    <w:lsdException w:name="toc 2" w:uiPriority="39"/>
+    <w:lsdException w:name="toc 3" w:uiPriority="39"/>
+    <w:lsdException w:name="toc 4" w:uiPriority="39"/>
+    <w:lsdException w:name="toc 5" w:uiPriority="39"/>
+    <w:lsdException w:name="toc 6" w:uiPriority="39"/>
+    <w:lsdException w:name="toc 7" w:uiPriority="39"/>
+    <w:lsdException w:name="toc 8" w:uiPriority="39"/>
+    <w:lsdException w:name="toc 9" w:uiPriority="39"/>
+    <w:lsdException w:name="caption" w:uiPriority="35" w:qFormat="1"/>
+    <w:lsdException w:name="Title" w:semiHidden="0" w:uiPriority="10" w:unhideWhenUsed="0" w:qFormat="1"/>
+    <w:lsdException w:name="Default Paragraph Font" w:uiPriority="1"/>
+    <w:lsdException w:name="Subtitle" w:semiHidden="0" w:uiPriority="11" w:unhideWhenUsed="0" w:qFormat="1"/>
+    <w:lsdException w:name="Strong" w:semiHidden="0" w:uiPriority="22" w:unhideWhenUsed="0" w:qFormat="1"/>
+    <w:lsdException w:name="Emphasis" w:semiHidden="0" w:uiPriority="20" w:unhideWhenUsed="0" w:qFormat="1"/>
+    <w:lsdException w:name="Table Grid" w:semiHidden="0" w:uiPriority="39" w:unhideWhenUsed="0"/>
+    <w:lsdException w:name="Placeholder Text" w:unhideWhenUsed="0"/>
+    <w:lsdException w:name="No Spacing" w:semiHidden="0" w:uiPriority="1" w:unhideWhenUsed="0" w:qFormat="1"/>
+    <w:lsdException w:name="Light Shading" w:semiHidden="0" w:uiPriority="60" w:unhideWhenUsed="0"/>
+    <w:lsdException w:name="Light List" w:semiHidden="0" w:uiPriority="61" w:unhideWhenUsed="0"/>
+    <w:lsdException w:name="Light Grid" w:semiHidden="0" w:uiPriority="62" w:unhideWhenUsed="0"/>
+    <w:lsdException w:name="Medium Shading 1" w:semiHidden="0" w:uiPriority="63" w:unhideWhenUsed="0"/>
+    <w:lsdException w:name="Medium Shading 2" w:semiHidden="0" w:uiPriority="64" w:unhideWhenUsed="0"/>
+    <w:lsdException w:name="Medium List 1" w:semiHidden="0" w:uiPriority="65" w:unhideWhenUsed="0"/>
+    <w:lsdException w:name="Medium List 2" w:semiHidden="0" w:uiPriority="66" w:unhideWhenUsed="0"/>
+    <w:lsdException w:name="Medium Grid 1" w:semiHidden="0" w:uiPriority="67" w:unhideWhenUsed="0"/>
+    <w:lsdException w:name="Medium Grid 2" w:semiHidden="0" w:uiPriority="68" w:unhideWhenUsed="0"/>
+    <w:lsdException w:name="Medium Grid 3" w:semiHidden="0" w:uiPriority="69" w:unhideWhenUsed="0"/>
+    <w:lsdException w:name="Dark List" w:semiHidden="0" w:uiPriority="70" w:unhideWhenUsed="0"/>
+    <w:lsdException w:name="Colorful Shading" w:semiHidden="0" w:uiPriority="71" w:unhideWhenUsed="0"/>
+    <w:lsdException w:name="Colorful List" w:semiHidden="0" w:uiPriority="72" w:unhideWhenUsed="0"/>
+    <w:lsdException w:name="Colorful Grid" w:semiHidden="0" w:uiPriority="73" w:unhideWhenUsed="0"/>
+    <w:lsdException w:name="Light Shading Accent 1" w:semiHidden="0" w:uiPriority="60" w:unhideWhenUsed="0"/>
+    <w:lsdException w:name="Light List Accent 1" w:semiHidden="0" w:uiPriority="61" w:unhideWhenUsed="0"/>
+    <w:lsdException w:name="Light Grid Accent 1" w:semiHidden="0" w:uiPriority="62" w:unhideWhenUsed="0"/>
+    <w:lsdException w:name="Medium Shading 1 Accent 1" w:semiHidden="0" w:uiPriority="63" w:unhideWhenUsed="0"/>
+    <w:lsdException w:name="Medium Shading 2 Accent 1" w:semiHidden="0" w:uiPriority="64" w:unhideWhenUsed="0"/>
+    <w:lsdException w:name="Medium List 1 Accent 1" w:semiHidden="0" w:uiPriority="65" w:unhideWhenUsed="0"/>
+    <w:lsdException w:name="Revision" w:unhideWhenUsed="0"/>
+    <w:lsdException w:name="List Paragraph" w:semiHidden="0" w:uiPriority="34" w:unhideWhenUsed="0" w:qFormat="1"/>
+    <w:lsdException w:name="Quote" w:semiHidden="0" w:uiPriority="29" w:unhideWhenUsed="0" w:qFormat="1"/>
+    <w:lsdException w:name="Intense Quote" w:semiHidden="0" w:uiPriority="30" w:unhideWhenUsed="0" w:qFormat="1"/>
+    <w:lsdException w:name="Medium List 2 Accent 1" w:semiHidden="0" w:uiPriority="66" w:unhideWhenUsed="0"/>
+    <w:lsdException w:name="Medium Grid 1 Accent 1" w:semiHidden="0" w:uiPriority="67" w:unhideWhenUsed="0"/>
+    <w:lsdException w:name="Medium Grid 2 Accent 1" w:semiHidden="0" w:uiPriority="68" w:unhideWhenUsed="0"/>
+    <w:lsdException w:name="Medium Grid 3 Accent 1" w:semiHidden="0" w:uiPriority="69" w:unhideWhenUsed="0"/>
+    <w:lsdException w:name="Dark List Accent 1" w:semiHidden="0" w:uiPriority="70" w:unhideWhenUsed="0"/>
+    <w:lsdException w:name="Colorful Shading Accent 1" w:semiHidden="0" w:uiPriority="71" w:unhideWhenUsed="0"/>
+    <w:lsdException w:name="Colorful List Accent 1" w:semiHidden="0" w:uiPriority="72" w:unhideWhenUsed="0"/>
+    <w:lsdException w:name="Colorful Grid Accent 1" w:semiHidden="0" w:uiPriority="73" w:unhideWhenUsed="0"/>
+    <w:lsdException w:name="Light Shading Accent 2" w:semiHidden="0" w:uiPriority="60" w:unhideWhenUsed="0"/>
+    <w:lsdException w:name="Light List Accent 2" w:semiHidden="0" w:uiPriority="61" w:unhideWhenUsed="0"/>
+    <w:lsdException w:name="Light Grid Accent 2" w:semiHidden="0" w:uiPriority="62" w:unhideWhenUsed="0"/>
+    <w:lsdException w:name="Medium Shading 1 Accent 2" w:semiHidden="0" w:uiPriority="63" w:unhideWhenUsed="0"/>
+    <w:lsdException w:name="Medium Shading 2 Accent 2" w:semiHidden="0" w:uiPriority="64" w:unhideWhenUsed="0"/>
+    <w:lsdException w:name="Medium List 1 Accent 2" w:semiHidden="0" w:uiPriority="65" w:unhideWhenUsed="0"/>
+    <w:lsdException w:name="Medium List 2 Accent 2" w:semiHidden="0" w:uiPriority="66" w:unhideWhenUsed="0"/>
+    <w:lsdException w:name="Medium Grid 1 Accent 2" w:semiHidden="0" w:uiPriority="67" w:unhideWhenUsed="0"/>
+    <w:lsdException w:name="Medium Grid 2 Accent 2" w:semiHidden="0" w:uiPriority="68" w:unhideWhenUsed="0"/>
+    <w:lsdException w:name="Medium Grid 3 Accent 2" w:semiHidden="0" w:uiPriority="69" w:unhideWhenUsed="0"/>
+    <w:lsdException w:name="Dark List Accent 2" w:semiHidden="0" w:uiPriority="70" w:unhideWhenUsed="0"/>
+    <w:lsdException w:name="Colorful Shading Accent 2" w:semiHidden="0" w:uiPriority="71" w:unhideWhenUsed="0"/>
+    <w:lsdException w:name="Colorful List Accent 2" w:semiHidden="0" w:uiPriority="72" w:unhideWhenUsed="0"/>
+    <w:lsdException w:name="Colorful Grid Accent 2" w:semiHidden="0" w:uiPriority="73" w:unhideWhenUsed="0"/>
+    <w:lsdException w:name="Light Shading Accent 3" w:semiHidden="0" w:uiPriority="60" w:unhideWhenUsed="0"/>
+    <w:lsdException w:name="Light List Accent 3" w:semiHidden="0" w:uiPriority="61" w:unhideWhenUsed="0"/>
+    <w:lsdException w:name="Light Grid Accent 3" w:semiHidden="0" w:uiPriority="62" w:unhideWhenUsed="0"/>
+    <w:lsdException w:name="Medium Shading 1 Accent 3" w:semiHidden="0" w:uiPriority="63" w:unhideWhenUsed="0"/>
+    <w:lsdException w:name="Medium Shading 2 Accent 3" w:semiHidden="0" w:uiPriority="64" w:unhideWhenUsed="0"/>
+    <w:lsdException w:name="Medium List 1 Accent 3" w:semiHidden="0" w:uiPriority="65" w:unhideWhenUsed="0"/>
+    <w:lsdException w:name="Medium List 2 Accent 3" w:semiHidden="0" w:uiPriority="66" w:unhideWhenUsed="0"/>
+    <w:lsdException w:name="Medium Grid 1 Accent 3" w:semiHidden="0" w:uiPriority="67" w:unhideWhenUsed="0"/>
+    <w:lsdException w:name="Medium Grid 2 Accent 3" w:semiHidden="0" w:uiPriority="68" w:unhideWhenUsed="0"/>
+    <w:lsdException w:name="Medium Grid 3 Accent 3" w:semiHidden="0" w:uiPriority="69" w:unhideWhenUsed="0"/>
+    <w:lsdException w:name="Dark List Accent 3" w:semiHidden="0" w:uiPriority="70" w:unhideWhenUsed="0"/>
+    <w:lsdException w:name="Colorful Shading Accent 3" w:semiHidden="0" w:uiPriority="71" w:unhideWhenUsed="0"/>
+    <w:lsdException w:name="Colorful List Accent 3" w:semiHidden="0" w:uiPriority="72" w:unhideWhenUsed="0"/>
+    <w:lsdException w:name="Colorful Grid Accent 3" w:semiHidden="0" w:uiPriority="73" w:unhideWhenUsed="0"/>
+    <w:lsdException w:name="Light Shading Accent 4" w:semiHidden="0" w:uiPriority="60" w:unhideWhenUsed="0"/>
+    <w:lsdException w:name="Light List Accent 4" w:semiHidden="0" w:uiPriority="61" w:unhideWhenUsed="0"/>
+    <w:lsdException w:name="Light Grid Accent 4" w:semiHidden="0" w:uiPriority="62" w:unhideWhenUsed="0"/>
+    <w:lsdException w:name="Medium Shading 1 Accent 4" w:semiHidden="0" w:uiPriority="63" w:unhideWhenUsed="0"/>
+    <w:lsdException w:name="Medium Shading 2 Accent 4" w:semiHidden="0" w:uiPriority="64" w:unhideWhenUsed="0"/>
+    <w:lsdException w:name="Medium List 1 Accent 4" w:semiHidden="0" w:uiPriority="65" w:unhideWhenUsed="0"/>
+    <w:lsdException w:name="Medium List 2 Accent 4" w:semiHidden="0" w:uiPriority="66" w:unhideWhenUsed="0"/>
+    <w:lsdException w:name="Medium Grid 1 Accent 4" w:semiHidden="0" w:uiPriority="67" w:unhideWhenUsed="0"/>
+    <w:lsdException w:name="Medium Grid 2 Accent 4" w:semiHidden="0" w:uiPriority="68" w:unhideWhenUsed="0"/>
+    <w:lsdException w:name="Medium Grid 3 Accent 4" w:semiHidden="0" w:uiPriority="69" w:unhideWhenUsed="0"/>
+    <w:lsdException w:name="Dark List Accent 4" w:semiHidden="0" w:uiPriority="70" w:unhideWhenUsed="0"/>
+    <w:lsdException w:name="Colorful Shading Accent 4" w:semiHidden="0" w:uiPriority="71" w:unhideWhenUsed="0"/>
+    <w:lsdException w:name="Colorful List Accent 4" w:semiHidden="0" w:uiPriority="72" w:unhideWhenUsed="0"/>
+    <w:lsdException w:name="Colorful Grid Accent 4" w:semiHidden="0" w:uiPriority="73" w:unhideWhenUsed="0"/>
+    <w:lsdException w:name="Light Shading Accent 5" w:semiHidden="0" w:uiPriority="60" w:unhideWhenUsed="0"/>
+    <w:lsdException w:name="Light List Accent 5" w:semiHidden="0" w:uiPriority="61" w:unhideWhenUsed="0"/>
+    <w:lsdException w:name="Light Grid Accent 5" w:semiHidden="0" w:uiPriority="62" w:unhideWhenUsed="0"/>
+    <w:lsdException w:name="Medium Shading 1 Accent 5" w:semiHidden="0" w:uiPriority="63" w:unhideWhenUsed="0"/>
+    <w:lsdException w:name="Medium Shading 2 Accent 5" w:semiHidden="0" w:uiPriority="64" w:unhideWhenUsed="0"/>
+    <w:lsdException w:name="Medium List 1 Accent 5" w:semiHidden="0" w:uiPriority="65" w:unhideWhenUsed="0"/>
+    <w:lsdException w:name="Medium List 2 Accent 5" w:semiHidden="0" w:uiPriority="66" w:unhideWhenUsed="0"/>
+    <w:lsdException w:name="Medium Grid 1 Accent 5" w:semiHidden="0" w:uiPriority="67" w:unhideWhenUsed="0"/>
+    <w:lsdException w:name="Medium Grid 2 Accent 5" w:semiHidden="0" w:uiPriority="68" w:unhideWhenUsed="0"/>
+    <w:lsdException w:name="Medium Grid 3 Accent 5" w:semiHidden="0" w:uiPriority="69" w:unhideWhenUsed="0"/>
+    <w:lsdException w:name="Dark List Accent 5" w:semiHidden="0" w:uiPriority="70" w:unhideWhenUsed="0"/>
+    <w:lsdException w:name="Colorful Shading Accent 5" w:semiHidden="0" w:uiPriority="71" w:unhideWhenUsed="0"/>
+    <w:lsdException w:name="Colorful List Accent 5" w:semiHidden="0" w:uiPriority="72" w:unhideWhenUsed="0"/>
+    <w:lsdException w:name="Colorful Grid Accent 5" w:semiHidden="0" w:uiPriority="73" w:unhideWhenUsed="0"/>
+    <w:lsdException w:name="Light Shading Accent 6" w:semiHidden="0" w:uiPriority="60" w:unhideWhenUsed="0"/>
+    <w:lsdException w:name="Light List Accent 6" w:semiHidden="0" w:uiPriority="61" w:unhideWhenUsed="0"/>
+    <w:lsdException w:name="Light Grid Accent 6" w:semiHidden="0" w:uiPriority="62" w:unhideWhenUsed="0"/>
+    <w:lsdException w:name="Medium Shading 1 Accent 6" w:semiHidden="0" w:uiPriority="63" w:unhideWhenUsed="0"/>
+    <w:lsdException w:name="Medium Shading 2 Accent 6" w:semiHidden="0" w:uiPriority="64" w:unhideWhenUsed="0"/>
+    <w:lsdException w:name="Medium List 1 Accent 6" w:semiHidden="0" w:uiPriority="65" w:unhideWhenUsed="0"/>
+    <w:lsdException w:name="Medium List 2 Accent 6" w:semiHidden="0" w:uiPriority="66" w:unhideWhenUsed="0"/>
+    <w:lsdException w:name="Medium Grid 1 Accent 6" w:semiHidden="0" w:uiPriority="67" w:unhideWhenUsed="0"/>
+    <w:lsdException w:name="Medium Grid 2 Accent 6" w:semiHidden="0" w:uiPriority="68" w:unhideWhenUsed="0"/>
+    <w:lsdException w:name="Medium Grid 3 Accent 6" w:semiHidden="0" w:uiPriority="69" w:unhideWhenUsed="0"/>
+    <w:lsdException w:name="Dark List Accent 6" w:semiHidden="0" w:uiPriority="70" w:unhideWhenUsed="0"/>
+    <w:lsdException w:name="Colorful Shading Accent 6" w:semiHidden="0" w:uiPriority="71" w:unhideWhenUsed="0"/>
+    <w:lsdException w:name="Colorful List Accent 6" w:semiHidden="0" w:uiPriority="72" w:unhideWhenUsed="0"/>
+    <w:lsdException w:name="Colorful Grid Accent 6" w:semiHidden="0" w:uiPriority="73" w:unhideWhenUsed="0"/>
+    <w:lsdException w:name="Subtle Emphasis" w:semiHidden="0" w:uiPriority="19" w:unhideWhenUsed="0" w:qFormat="1"/>
+    <w:lsdException w:name="Intense Emphasis" w:semiHidden="0" w:uiPriority="21" w:unhideWhenUsed="0" w:qFormat="1"/>
+    <w:lsdException w:name="Subtle Reference" w:semiHidden="0" w:uiPriority="31" w:unhideWhenUsed="0" w:qFormat="1"/>
+    <w:lsdException w:name="Intense Reference" w:semiHidden="0" w:uiPriority="32" w:unhideWhenUsed="0" w:qFormat="1"/>
+    <w:lsdException w:name="Book Title" w:semiHidden="0" w:uiPriority="33" w:unhideWhenUsed="0" w:qFormat="1"/>
+    <w:lsdException w:name="Bibliography" w:uiPriority="37"/>
+    <w:lsdException w:name="TOC Heading" w:uiPriority="39" w:qFormat="1"/>
   </w:latentStyles>
   <w:style w:type="paragraph" w:default="1" w:styleId="Normal">
     <w:name w:val="Normal"/>
   </w:style>
-  <w:style w:type="paragraph" w:styleId="Ttulo1">
+  <w:style w:type="paragraph" w:styleId="Heading1">
     <w:name w:val="heading 1"/>
     <w:basedOn w:val="Normal"/>
     <w:next w:val="Normal"/>
@@ -6907,7 +7242,7 @@
       <w:szCs w:val="28"/>
     </w:rPr>
   </w:style>
-  <w:style w:type="paragraph" w:styleId="Ttulo2">
+  <w:style w:type="paragraph" w:styleId="Heading2">
     <w:name w:val="heading 2"/>
     <w:basedOn w:val="Normal"/>
     <w:next w:val="Normal"/>
@@ -6925,7 +7260,7 @@
       <w:szCs w:val="26"/>
     </w:rPr>
   </w:style>
-  <w:style w:type="paragraph" w:styleId="Ttulo3">
+  <w:style w:type="paragraph" w:styleId="Heading3">
     <w:name w:val="heading 3"/>
     <w:basedOn w:val="Normal"/>
     <w:next w:val="Normal"/>
@@ -6942,7 +7277,7 @@
       <w:szCs w:val="28"/>
     </w:rPr>
   </w:style>
-  <w:style w:type="paragraph" w:styleId="Ttulo4">
+  <w:style w:type="paragraph" w:styleId="Heading4">
     <w:name w:val="heading 4"/>
     <w:basedOn w:val="Normal"/>
     <w:next w:val="Normal"/>
@@ -6959,7 +7294,7 @@
       <w:szCs w:val="24"/>
     </w:rPr>
   </w:style>
-  <w:style w:type="paragraph" w:styleId="Ttulo5">
+  <w:style w:type="paragraph" w:styleId="Heading5">
     <w:name w:val="heading 5"/>
     <w:basedOn w:val="Normal"/>
     <w:next w:val="Normal"/>
@@ -6974,7 +7309,7 @@
       <w:b/>
     </w:rPr>
   </w:style>
-  <w:style w:type="paragraph" w:styleId="Ttulo6">
+  <w:style w:type="paragraph" w:styleId="Heading6">
     <w:name w:val="heading 6"/>
     <w:basedOn w:val="Normal"/>
     <w:next w:val="Normal"/>
@@ -6991,11 +7326,11 @@
       <w:szCs w:val="20"/>
     </w:rPr>
   </w:style>
-  <w:style w:type="paragraph" w:styleId="Ttulo7">
+  <w:style w:type="paragraph" w:styleId="Heading7">
     <w:name w:val="heading 7"/>
     <w:basedOn w:val="Normal"/>
     <w:next w:val="Normal"/>
-    <w:link w:val="Ttulo7Car"/>
+    <w:link w:val="Heading7Char"/>
     <w:uiPriority w:val="9"/>
     <w:unhideWhenUsed/>
     <w:qFormat/>
@@ -7013,13 +7348,13 @@
       <w:color w:val="1F4D78" w:themeColor="accent1" w:themeShade="7F"/>
     </w:rPr>
   </w:style>
-  <w:style w:type="character" w:default="1" w:styleId="Fuentedeprrafopredeter">
+  <w:style w:type="character" w:default="1" w:styleId="DefaultParagraphFont">
     <w:name w:val="Default Paragraph Font"/>
     <w:uiPriority w:val="1"/>
     <w:semiHidden/>
     <w:unhideWhenUsed/>
   </w:style>
-  <w:style w:type="table" w:default="1" w:styleId="Tablanormal">
+  <w:style w:type="table" w:default="1" w:styleId="TableNormal">
     <w:name w:val="Normal Table"/>
     <w:uiPriority w:val="99"/>
     <w:semiHidden/>
@@ -7034,13 +7369,13 @@
       </w:tblCellMar>
     </w:tblPr>
   </w:style>
-  <w:style w:type="numbering" w:default="1" w:styleId="Sinlista">
+  <w:style w:type="numbering" w:default="1" w:styleId="NoList">
     <w:name w:val="No List"/>
     <w:uiPriority w:val="99"/>
     <w:semiHidden/>
     <w:unhideWhenUsed/>
   </w:style>
-  <w:style w:type="paragraph" w:styleId="Ttulo">
+  <w:style w:type="paragraph" w:styleId="Title">
     <w:name w:val="Title"/>
     <w:basedOn w:val="Normal"/>
     <w:next w:val="Normal"/>
@@ -7056,7 +7391,7 @@
       <w:szCs w:val="72"/>
     </w:rPr>
   </w:style>
-  <w:style w:type="paragraph" w:styleId="Subttulo">
+  <w:style w:type="paragraph" w:styleId="Subtitle">
     <w:name w:val="Subtitle"/>
     <w:basedOn w:val="Normal"/>
     <w:next w:val="Normal"/>
@@ -7075,7 +7410,7 @@
     </w:rPr>
   </w:style>
   <w:style w:type="table" w:customStyle="1" w:styleId="a">
-    <w:basedOn w:val="Tablanormal"/>
+    <w:basedOn w:val="TableNormal"/>
     <w:pPr>
       <w:spacing w:after="0" w:line="240" w:lineRule="auto"/>
     </w:pPr>
@@ -7268,7 +7603,7 @@
     </w:tblStylePr>
   </w:style>
   <w:style w:type="table" w:customStyle="1" w:styleId="a0">
-    <w:basedOn w:val="Tablanormal"/>
+    <w:basedOn w:val="TableNormal"/>
     <w:pPr>
       <w:spacing w:after="0" w:line="240" w:lineRule="auto"/>
     </w:pPr>
@@ -7282,7 +7617,7 @@
     </w:tblPr>
   </w:style>
   <w:style w:type="table" w:customStyle="1" w:styleId="a1">
-    <w:basedOn w:val="Tablanormal"/>
+    <w:basedOn w:val="TableNormal"/>
     <w:pPr>
       <w:spacing w:after="0" w:line="240" w:lineRule="auto"/>
     </w:pPr>
@@ -7295,9 +7630,9 @@
       </w:tblCellMar>
     </w:tblPr>
   </w:style>
-  <w:style w:type="paragraph" w:styleId="TtuloTDC">
+  <w:style w:type="paragraph" w:styleId="TOCHeading">
     <w:name w:val="TOC Heading"/>
-    <w:basedOn w:val="Ttulo1"/>
+    <w:basedOn w:val="Heading1"/>
     <w:next w:val="Normal"/>
     <w:uiPriority w:val="39"/>
     <w:unhideWhenUsed/>
@@ -7316,7 +7651,7 @@
       <w:lang w:val="en-US" w:eastAsia="en-US"/>
     </w:rPr>
   </w:style>
-  <w:style w:type="paragraph" w:styleId="TDC1">
+  <w:style w:type="paragraph" w:styleId="TOC1">
     <w:name w:val="toc 1"/>
     <w:basedOn w:val="Normal"/>
     <w:next w:val="Normal"/>
@@ -7328,9 +7663,9 @@
       <w:spacing w:after="100"/>
     </w:pPr>
   </w:style>
-  <w:style w:type="character" w:styleId="Hipervnculo">
+  <w:style w:type="character" w:styleId="Hyperlink">
     <w:name w:val="Hyperlink"/>
-    <w:basedOn w:val="Fuentedeprrafopredeter"/>
+    <w:basedOn w:val="DefaultParagraphFont"/>
     <w:uiPriority w:val="99"/>
     <w:unhideWhenUsed/>
     <w:rsid w:val="000D1731"/>
@@ -7339,10 +7674,10 @@
       <w:u w:val="single"/>
     </w:rPr>
   </w:style>
-  <w:style w:type="paragraph" w:styleId="Encabezado">
+  <w:style w:type="paragraph" w:styleId="Header">
     <w:name w:val="header"/>
     <w:basedOn w:val="Normal"/>
-    <w:link w:val="EncabezadoCar"/>
+    <w:link w:val="HeaderChar"/>
     <w:uiPriority w:val="99"/>
     <w:unhideWhenUsed/>
     <w:rsid w:val="000D1731"/>
@@ -7354,17 +7689,17 @@
       <w:spacing w:after="0" w:line="240" w:lineRule="auto"/>
     </w:pPr>
   </w:style>
-  <w:style w:type="character" w:customStyle="1" w:styleId="EncabezadoCar">
-    <w:name w:val="Encabezado Car"/>
-    <w:basedOn w:val="Fuentedeprrafopredeter"/>
-    <w:link w:val="Encabezado"/>
+  <w:style w:type="character" w:customStyle="1" w:styleId="HeaderChar">
+    <w:name w:val="Header Char"/>
+    <w:basedOn w:val="DefaultParagraphFont"/>
+    <w:link w:val="Header"/>
     <w:uiPriority w:val="99"/>
     <w:rsid w:val="000D1731"/>
   </w:style>
-  <w:style w:type="paragraph" w:styleId="Piedepgina">
+  <w:style w:type="paragraph" w:styleId="Footer">
     <w:name w:val="footer"/>
     <w:basedOn w:val="Normal"/>
-    <w:link w:val="PiedepginaCar"/>
+    <w:link w:val="FooterChar"/>
     <w:uiPriority w:val="99"/>
     <w:unhideWhenUsed/>
     <w:rsid w:val="000D1731"/>
@@ -7376,10 +7711,10 @@
       <w:spacing w:after="0" w:line="240" w:lineRule="auto"/>
     </w:pPr>
   </w:style>
-  <w:style w:type="character" w:customStyle="1" w:styleId="PiedepginaCar">
-    <w:name w:val="Pie de página Car"/>
-    <w:basedOn w:val="Fuentedeprrafopredeter"/>
-    <w:link w:val="Piedepgina"/>
+  <w:style w:type="character" w:customStyle="1" w:styleId="FooterChar">
+    <w:name w:val="Footer Char"/>
+    <w:basedOn w:val="DefaultParagraphFont"/>
+    <w:link w:val="Footer"/>
     <w:uiPriority w:val="99"/>
     <w:rsid w:val="000D1731"/>
   </w:style>
@@ -7396,10 +7731,10 @@
       <w:kern w:val="1"/>
     </w:rPr>
   </w:style>
-  <w:style w:type="character" w:customStyle="1" w:styleId="Ttulo7Car">
-    <w:name w:val="Título 7 Car"/>
-    <w:basedOn w:val="Fuentedeprrafopredeter"/>
-    <w:link w:val="Ttulo7"/>
+  <w:style w:type="character" w:customStyle="1" w:styleId="Heading7Char">
+    <w:name w:val="Heading 7 Char"/>
+    <w:basedOn w:val="DefaultParagraphFont"/>
+    <w:link w:val="Heading7"/>
     <w:uiPriority w:val="9"/>
     <w:rsid w:val="00E505ED"/>
     <w:rPr>
@@ -7407,6 +7742,749 @@
       <w:i/>
       <w:iCs/>
       <w:color w:val="1F4D78" w:themeColor="accent1" w:themeShade="7F"/>
+    </w:rPr>
+  </w:style>
+  <w:style w:type="paragraph" w:styleId="BalloonText">
+    <w:name w:val="Balloon Text"/>
+    <w:basedOn w:val="Normal"/>
+    <w:link w:val="BalloonTextChar"/>
+    <w:uiPriority w:val="99"/>
+    <w:semiHidden/>
+    <w:unhideWhenUsed/>
+    <w:rsid w:val="00E33C2B"/>
+    <w:pPr>
+      <w:spacing w:after="0" w:line="240" w:lineRule="auto"/>
+    </w:pPr>
+    <w:rPr>
+      <w:rFonts w:ascii="Tahoma" w:hAnsi="Tahoma" w:cs="Tahoma"/>
+      <w:sz w:val="16"/>
+      <w:szCs w:val="16"/>
+    </w:rPr>
+  </w:style>
+  <w:style w:type="character" w:customStyle="1" w:styleId="BalloonTextChar">
+    <w:name w:val="Balloon Text Char"/>
+    <w:basedOn w:val="DefaultParagraphFont"/>
+    <w:link w:val="BalloonText"/>
+    <w:uiPriority w:val="99"/>
+    <w:semiHidden/>
+    <w:rsid w:val="00E33C2B"/>
+    <w:rPr>
+      <w:rFonts w:ascii="Tahoma" w:hAnsi="Tahoma" w:cs="Tahoma"/>
+      <w:sz w:val="16"/>
+      <w:szCs w:val="16"/>
+    </w:rPr>
+  </w:style>
+</w:styles>
+</file>
+
+<file path=word/stylesWithEffects.xml><?xml version="1.0" encoding="utf-8"?>
+<w:styles xmlns:wpc="http://schemas.microsoft.com/office/word/2010/wordprocessingCanvas" xmlns:mc="http://schemas.openxmlformats.org/markup-compatibility/2006" xmlns:o="urn:schemas-microsoft-com:office:office" xmlns:r="http://schemas.openxmlformats.org/officeDocument/2006/relationships" xmlns:m="http://schemas.openxmlformats.org/officeDocument/2006/math" xmlns:v="urn:schemas-microsoft-com:vml" xmlns:wp14="http://schemas.microsoft.com/office/word/2010/wordprocessingDrawing" xmlns:wp="http://schemas.openxmlformats.org/drawingml/2006/wordprocessingDrawing" xmlns:w10="urn:schemas-microsoft-com:office:word" xmlns:w="http://schemas.openxmlformats.org/wordprocessingml/2006/main" xmlns:w14="http://schemas.microsoft.com/office/word/2010/wordml" xmlns:wpg="http://schemas.microsoft.com/office/word/2010/wordprocessingGroup" xmlns:wpi="http://schemas.microsoft.com/office/word/2010/wordprocessingInk" xmlns:wne="http://schemas.microsoft.com/office/word/2006/wordml" xmlns:wps="http://schemas.microsoft.com/office/word/2010/wordprocessingShape" mc:Ignorable="w14 wp14">
+  <w:docDefaults>
+    <w:rPrDefault>
+      <w:rPr>
+        <w:rFonts w:ascii="Calibri" w:eastAsia="Calibri" w:hAnsi="Calibri" w:cs="Calibri"/>
+        <w:color w:val="000000"/>
+        <w:sz w:val="22"/>
+        <w:szCs w:val="22"/>
+        <w:lang w:val="es-VE" w:eastAsia="es-VE" w:bidi="ar-SA"/>
+      </w:rPr>
+    </w:rPrDefault>
+    <w:pPrDefault>
+      <w:pPr>
+        <w:spacing w:after="200" w:line="276" w:lineRule="auto"/>
+      </w:pPr>
+    </w:pPrDefault>
+  </w:docDefaults>
+  <w:latentStyles w:defLockedState="0" w:defUIPriority="99" w:defSemiHidden="1" w:defUnhideWhenUsed="1" w:defQFormat="0" w:count="267">
+    <w:lsdException w:name="Normal" w:semiHidden="0" w:uiPriority="0" w:unhideWhenUsed="0" w:qFormat="1"/>
+    <w:lsdException w:name="heading 1" w:semiHidden="0" w:uiPriority="9" w:unhideWhenUsed="0" w:qFormat="1"/>
+    <w:lsdException w:name="heading 2" w:uiPriority="9" w:qFormat="1"/>
+    <w:lsdException w:name="heading 3" w:uiPriority="9" w:qFormat="1"/>
+    <w:lsdException w:name="heading 4" w:uiPriority="9" w:qFormat="1"/>
+    <w:lsdException w:name="heading 5" w:uiPriority="9" w:qFormat="1"/>
+    <w:lsdException w:name="heading 6" w:uiPriority="9" w:qFormat="1"/>
+    <w:lsdException w:name="heading 7" w:uiPriority="9" w:qFormat="1"/>
+    <w:lsdException w:name="heading 8" w:uiPriority="9" w:qFormat="1"/>
+    <w:lsdException w:name="heading 9" w:uiPriority="9" w:qFormat="1"/>
+    <w:lsdException w:name="toc 1" w:uiPriority="39"/>
+    <w:lsdException w:name="toc 2" w:uiPriority="39"/>
+    <w:lsdException w:name="toc 3" w:uiPriority="39"/>
+    <w:lsdException w:name="toc 4" w:uiPriority="39"/>
+    <w:lsdException w:name="toc 5" w:uiPriority="39"/>
+    <w:lsdException w:name="toc 6" w:uiPriority="39"/>
+    <w:lsdException w:name="toc 7" w:uiPriority="39"/>
+    <w:lsdException w:name="toc 8" w:uiPriority="39"/>
+    <w:lsdException w:name="toc 9" w:uiPriority="39"/>
+    <w:lsdException w:name="caption" w:uiPriority="35" w:qFormat="1"/>
+    <w:lsdException w:name="Title" w:semiHidden="0" w:uiPriority="10" w:unhideWhenUsed="0" w:qFormat="1"/>
+    <w:lsdException w:name="Default Paragraph Font" w:uiPriority="1"/>
+    <w:lsdException w:name="Subtitle" w:semiHidden="0" w:uiPriority="11" w:unhideWhenUsed="0" w:qFormat="1"/>
+    <w:lsdException w:name="Strong" w:semiHidden="0" w:uiPriority="22" w:unhideWhenUsed="0" w:qFormat="1"/>
+    <w:lsdException w:name="Emphasis" w:semiHidden="0" w:uiPriority="20" w:unhideWhenUsed="0" w:qFormat="1"/>
+    <w:lsdException w:name="Table Grid" w:semiHidden="0" w:uiPriority="39" w:unhideWhenUsed="0"/>
+    <w:lsdException w:name="Placeholder Text" w:unhideWhenUsed="0"/>
+    <w:lsdException w:name="No Spacing" w:semiHidden="0" w:uiPriority="1" w:unhideWhenUsed="0" w:qFormat="1"/>
+    <w:lsdException w:name="Light Shading" w:semiHidden="0" w:uiPriority="60" w:unhideWhenUsed="0"/>
+    <w:lsdException w:name="Light List" w:semiHidden="0" w:uiPriority="61" w:unhideWhenUsed="0"/>
+    <w:lsdException w:name="Light Grid" w:semiHidden="0" w:uiPriority="62" w:unhideWhenUsed="0"/>
+    <w:lsdException w:name="Medium Shading 1" w:semiHidden="0" w:uiPriority="63" w:unhideWhenUsed="0"/>
+    <w:lsdException w:name="Medium Shading 2" w:semiHidden="0" w:uiPriority="64" w:unhideWhenUsed="0"/>
+    <w:lsdException w:name="Medium List 1" w:semiHidden="0" w:uiPriority="65" w:unhideWhenUsed="0"/>
+    <w:lsdException w:name="Medium List 2" w:semiHidden="0" w:uiPriority="66" w:unhideWhenUsed="0"/>
+    <w:lsdException w:name="Medium Grid 1" w:semiHidden="0" w:uiPriority="67" w:unhideWhenUsed="0"/>
+    <w:lsdException w:name="Medium Grid 2" w:semiHidden="0" w:uiPriority="68" w:unhideWhenUsed="0"/>
+    <w:lsdException w:name="Medium Grid 3" w:semiHidden="0" w:uiPriority="69" w:unhideWhenUsed="0"/>
+    <w:lsdException w:name="Dark List" w:semiHidden="0" w:uiPriority="70" w:unhideWhenUsed="0"/>
+    <w:lsdException w:name="Colorful Shading" w:semiHidden="0" w:uiPriority="71" w:unhideWhenUsed="0"/>
+    <w:lsdException w:name="Colorful List" w:semiHidden="0" w:uiPriority="72" w:unhideWhenUsed="0"/>
+    <w:lsdException w:name="Colorful Grid" w:semiHidden="0" w:uiPriority="73" w:unhideWhenUsed="0"/>
+    <w:lsdException w:name="Light Shading Accent 1" w:semiHidden="0" w:uiPriority="60" w:unhideWhenUsed="0"/>
+    <w:lsdException w:name="Light List Accent 1" w:semiHidden="0" w:uiPriority="61" w:unhideWhenUsed="0"/>
+    <w:lsdException w:name="Light Grid Accent 1" w:semiHidden="0" w:uiPriority="62" w:unhideWhenUsed="0"/>
+    <w:lsdException w:name="Medium Shading 1 Accent 1" w:semiHidden="0" w:uiPriority="63" w:unhideWhenUsed="0"/>
+    <w:lsdException w:name="Medium Shading 2 Accent 1" w:semiHidden="0" w:uiPriority="64" w:unhideWhenUsed="0"/>
+    <w:lsdException w:name="Medium List 1 Accent 1" w:semiHidden="0" w:uiPriority="65" w:unhideWhenUsed="0"/>
+    <w:lsdException w:name="Revision" w:unhideWhenUsed="0"/>
+    <w:lsdException w:name="List Paragraph" w:semiHidden="0" w:uiPriority="34" w:unhideWhenUsed="0" w:qFormat="1"/>
+    <w:lsdException w:name="Quote" w:semiHidden="0" w:uiPriority="29" w:unhideWhenUsed="0" w:qFormat="1"/>
+    <w:lsdException w:name="Intense Quote" w:semiHidden="0" w:uiPriority="30" w:unhideWhenUsed="0" w:qFormat="1"/>
+    <w:lsdException w:name="Medium List 2 Accent 1" w:semiHidden="0" w:uiPriority="66" w:unhideWhenUsed="0"/>
+    <w:lsdException w:name="Medium Grid 1 Accent 1" w:semiHidden="0" w:uiPriority="67" w:unhideWhenUsed="0"/>
+    <w:lsdException w:name="Medium Grid 2 Accent 1" w:semiHidden="0" w:uiPriority="68" w:unhideWhenUsed="0"/>
+    <w:lsdException w:name="Medium Grid 3 Accent 1" w:semiHidden="0" w:uiPriority="69" w:unhideWhenUsed="0"/>
+    <w:lsdException w:name="Dark List Accent 1" w:semiHidden="0" w:uiPriority="70" w:unhideWhenUsed="0"/>
+    <w:lsdException w:name="Colorful Shading Accent 1" w:semiHidden="0" w:uiPriority="71" w:unhideWhenUsed="0"/>
+    <w:lsdException w:name="Colorful List Accent 1" w:semiHidden="0" w:uiPriority="72" w:unhideWhenUsed="0"/>
+    <w:lsdException w:name="Colorful Grid Accent 1" w:semiHidden="0" w:uiPriority="73" w:unhideWhenUsed="0"/>
+    <w:lsdException w:name="Light Shading Accent 2" w:semiHidden="0" w:uiPriority="60" w:unhideWhenUsed="0"/>
+    <w:lsdException w:name="Light List Accent 2" w:semiHidden="0" w:uiPriority="61" w:unhideWhenUsed="0"/>
+    <w:lsdException w:name="Light Grid Accent 2" w:semiHidden="0" w:uiPriority="62" w:unhideWhenUsed="0"/>
+    <w:lsdException w:name="Medium Shading 1 Accent 2" w:semiHidden="0" w:uiPriority="63" w:unhideWhenUsed="0"/>
+    <w:lsdException w:name="Medium Shading 2 Accent 2" w:semiHidden="0" w:uiPriority="64" w:unhideWhenUsed="0"/>
+    <w:lsdException w:name="Medium List 1 Accent 2" w:semiHidden="0" w:uiPriority="65" w:unhideWhenUsed="0"/>
+    <w:lsdException w:name="Medium List 2 Accent 2" w:semiHidden="0" w:uiPriority="66" w:unhideWhenUsed="0"/>
+    <w:lsdException w:name="Medium Grid 1 Accent 2" w:semiHidden="0" w:uiPriority="67" w:unhideWhenUsed="0"/>
+    <w:lsdException w:name="Medium Grid 2 Accent 2" w:semiHidden="0" w:uiPriority="68" w:unhideWhenUsed="0"/>
+    <w:lsdException w:name="Medium Grid 3 Accent 2" w:semiHidden="0" w:uiPriority="69" w:unhideWhenUsed="0"/>
+    <w:lsdException w:name="Dark List Accent 2" w:semiHidden="0" w:uiPriority="70" w:unhideWhenUsed="0"/>
+    <w:lsdException w:name="Colorful Shading Accent 2" w:semiHidden="0" w:uiPriority="71" w:unhideWhenUsed="0"/>
+    <w:lsdException w:name="Colorful List Accent 2" w:semiHidden="0" w:uiPriority="72" w:unhideWhenUsed="0"/>
+    <w:lsdException w:name="Colorful Grid Accent 2" w:semiHidden="0" w:uiPriority="73" w:unhideWhenUsed="0"/>
+    <w:lsdException w:name="Light Shading Accent 3" w:semiHidden="0" w:uiPriority="60" w:unhideWhenUsed="0"/>
+    <w:lsdException w:name="Light List Accent 3" w:semiHidden="0" w:uiPriority="61" w:unhideWhenUsed="0"/>
+    <w:lsdException w:name="Light Grid Accent 3" w:semiHidden="0" w:uiPriority="62" w:unhideWhenUsed="0"/>
+    <w:lsdException w:name="Medium Shading 1 Accent 3" w:semiHidden="0" w:uiPriority="63" w:unhideWhenUsed="0"/>
+    <w:lsdException w:name="Medium Shading 2 Accent 3" w:semiHidden="0" w:uiPriority="64" w:unhideWhenUsed="0"/>
+    <w:lsdException w:name="Medium List 1 Accent 3" w:semiHidden="0" w:uiPriority="65" w:unhideWhenUsed="0"/>
+    <w:lsdException w:name="Medium List 2 Accent 3" w:semiHidden="0" w:uiPriority="66" w:unhideWhenUsed="0"/>
+    <w:lsdException w:name="Medium Grid 1 Accent 3" w:semiHidden="0" w:uiPriority="67" w:unhideWhenUsed="0"/>
+    <w:lsdException w:name="Medium Grid 2 Accent 3" w:semiHidden="0" w:uiPriority="68" w:unhideWhenUsed="0"/>
+    <w:lsdException w:name="Medium Grid 3 Accent 3" w:semiHidden="0" w:uiPriority="69" w:unhideWhenUsed="0"/>
+    <w:lsdException w:name="Dark List Accent 3" w:semiHidden="0" w:uiPriority="70" w:unhideWhenUsed="0"/>
+    <w:lsdException w:name="Colorful Shading Accent 3" w:semiHidden="0" w:uiPriority="71" w:unhideWhenUsed="0"/>
+    <w:lsdException w:name="Colorful List Accent 3" w:semiHidden="0" w:uiPriority="72" w:unhideWhenUsed="0"/>
+    <w:lsdException w:name="Colorful Grid Accent 3" w:semiHidden="0" w:uiPriority="73" w:unhideWhenUsed="0"/>
+    <w:lsdException w:name="Light Shading Accent 4" w:semiHidden="0" w:uiPriority="60" w:unhideWhenUsed="0"/>
+    <w:lsdException w:name="Light List Accent 4" w:semiHidden="0" w:uiPriority="61" w:unhideWhenUsed="0"/>
+    <w:lsdException w:name="Light Grid Accent 4" w:semiHidden="0" w:uiPriority="62" w:unhideWhenUsed="0"/>
+    <w:lsdException w:name="Medium Shading 1 Accent 4" w:semiHidden="0" w:uiPriority="63" w:unhideWhenUsed="0"/>
+    <w:lsdException w:name="Medium Shading 2 Accent 4" w:semiHidden="0" w:uiPriority="64" w:unhideWhenUsed="0"/>
+    <w:lsdException w:name="Medium List 1 Accent 4" w:semiHidden="0" w:uiPriority="65" w:unhideWhenUsed="0"/>
+    <w:lsdException w:name="Medium List 2 Accent 4" w:semiHidden="0" w:uiPriority="66" w:unhideWhenUsed="0"/>
+    <w:lsdException w:name="Medium Grid 1 Accent 4" w:semiHidden="0" w:uiPriority="67" w:unhideWhenUsed="0"/>
+    <w:lsdException w:name="Medium Grid 2 Accent 4" w:semiHidden="0" w:uiPriority="68" w:unhideWhenUsed="0"/>
+    <w:lsdException w:name="Medium Grid 3 Accent 4" w:semiHidden="0" w:uiPriority="69" w:unhideWhenUsed="0"/>
+    <w:lsdException w:name="Dark List Accent 4" w:semiHidden="0" w:uiPriority="70" w:unhideWhenUsed="0"/>
+    <w:lsdException w:name="Colorful Shading Accent 4" w:semiHidden="0" w:uiPriority="71" w:unhideWhenUsed="0"/>
+    <w:lsdException w:name="Colorful List Accent 4" w:semiHidden="0" w:uiPriority="72" w:unhideWhenUsed="0"/>
+    <w:lsdException w:name="Colorful Grid Accent 4" w:semiHidden="0" w:uiPriority="73" w:unhideWhenUsed="0"/>
+    <w:lsdException w:name="Light Shading Accent 5" w:semiHidden="0" w:uiPriority="60" w:unhideWhenUsed="0"/>
+    <w:lsdException w:name="Light List Accent 5" w:semiHidden="0" w:uiPriority="61" w:unhideWhenUsed="0"/>
+    <w:lsdException w:name="Light Grid Accent 5" w:semiHidden="0" w:uiPriority="62" w:unhideWhenUsed="0"/>
+    <w:lsdException w:name="Medium Shading 1 Accent 5" w:semiHidden="0" w:uiPriority="63" w:unhideWhenUsed="0"/>
+    <w:lsdException w:name="Medium Shading 2 Accent 5" w:semiHidden="0" w:uiPriority="64" w:unhideWhenUsed="0"/>
+    <w:lsdException w:name="Medium List 1 Accent 5" w:semiHidden="0" w:uiPriority="65" w:unhideWhenUsed="0"/>
+    <w:lsdException w:name="Medium List 2 Accent 5" w:semiHidden="0" w:uiPriority="66" w:unhideWhenUsed="0"/>
+    <w:lsdException w:name="Medium Grid 1 Accent 5" w:semiHidden="0" w:uiPriority="67" w:unhideWhenUsed="0"/>
+    <w:lsdException w:name="Medium Grid 2 Accent 5" w:semiHidden="0" w:uiPriority="68" w:unhideWhenUsed="0"/>
+    <w:lsdException w:name="Medium Grid 3 Accent 5" w:semiHidden="0" w:uiPriority="69" w:unhideWhenUsed="0"/>
+    <w:lsdException w:name="Dark List Accent 5" w:semiHidden="0" w:uiPriority="70" w:unhideWhenUsed="0"/>
+    <w:lsdException w:name="Colorful Shading Accent 5" w:semiHidden="0" w:uiPriority="71" w:unhideWhenUsed="0"/>
+    <w:lsdException w:name="Colorful List Accent 5" w:semiHidden="0" w:uiPriority="72" w:unhideWhenUsed="0"/>
+    <w:lsdException w:name="Colorful Grid Accent 5" w:semiHidden="0" w:uiPriority="73" w:unhideWhenUsed="0"/>
+    <w:lsdException w:name="Light Shading Accent 6" w:semiHidden="0" w:uiPriority="60" w:unhideWhenUsed="0"/>
+    <w:lsdException w:name="Light List Accent 6" w:semiHidden="0" w:uiPriority="61" w:unhideWhenUsed="0"/>
+    <w:lsdException w:name="Light Grid Accent 6" w:semiHidden="0" w:uiPriority="62" w:unhideWhenUsed="0"/>
+    <w:lsdException w:name="Medium Shading 1 Accent 6" w:semiHidden="0" w:uiPriority="63" w:unhideWhenUsed="0"/>
+    <w:lsdException w:name="Medium Shading 2 Accent 6" w:semiHidden="0" w:uiPriority="64" w:unhideWhenUsed="0"/>
+    <w:lsdException w:name="Medium List 1 Accent 6" w:semiHidden="0" w:uiPriority="65" w:unhideWhenUsed="0"/>
+    <w:lsdException w:name="Medium List 2 Accent 6" w:semiHidden="0" w:uiPriority="66" w:unhideWhenUsed="0"/>
+    <w:lsdException w:name="Medium Grid 1 Accent 6" w:semiHidden="0" w:uiPriority="67" w:unhideWhenUsed="0"/>
+    <w:lsdException w:name="Medium Grid 2 Accent 6" w:semiHidden="0" w:uiPriority="68" w:unhideWhenUsed="0"/>
+    <w:lsdException w:name="Medium Grid 3 Accent 6" w:semiHidden="0" w:uiPriority="69" w:unhideWhenUsed="0"/>
+    <w:lsdException w:name="Dark List Accent 6" w:semiHidden="0" w:uiPriority="70" w:unhideWhenUsed="0"/>
+    <w:lsdException w:name="Colorful Shading Accent 6" w:semiHidden="0" w:uiPriority="71" w:unhideWhenUsed="0"/>
+    <w:lsdException w:name="Colorful List Accent 6" w:semiHidden="0" w:uiPriority="72" w:unhideWhenUsed="0"/>
+    <w:lsdException w:name="Colorful Grid Accent 6" w:semiHidden="0" w:uiPriority="73" w:unhideWhenUsed="0"/>
+    <w:lsdException w:name="Subtle Emphasis" w:semiHidden="0" w:uiPriority="19" w:unhideWhenUsed="0" w:qFormat="1"/>
+    <w:lsdException w:name="Intense Emphasis" w:semiHidden="0" w:uiPriority="21" w:unhideWhenUsed="0" w:qFormat="1"/>
+    <w:lsdException w:name="Subtle Reference" w:semiHidden="0" w:uiPriority="31" w:unhideWhenUsed="0" w:qFormat="1"/>
+    <w:lsdException w:name="Intense Reference" w:semiHidden="0" w:uiPriority="32" w:unhideWhenUsed="0" w:qFormat="1"/>
+    <w:lsdException w:name="Book Title" w:semiHidden="0" w:uiPriority="33" w:unhideWhenUsed="0" w:qFormat="1"/>
+    <w:lsdException w:name="Bibliography" w:uiPriority="37"/>
+    <w:lsdException w:name="TOC Heading" w:uiPriority="39" w:qFormat="1"/>
+  </w:latentStyles>
+  <w:style w:type="paragraph" w:default="1" w:styleId="Normal">
+    <w:name w:val="Normal"/>
+  </w:style>
+  <w:style w:type="paragraph" w:styleId="Heading1">
+    <w:name w:val="heading 1"/>
+    <w:basedOn w:val="Normal"/>
+    <w:next w:val="Normal"/>
+    <w:pPr>
+      <w:keepNext/>
+      <w:keepLines/>
+      <w:spacing w:before="480" w:after="0"/>
+      <w:outlineLvl w:val="0"/>
+    </w:pPr>
+    <w:rPr>
+      <w:rFonts w:ascii="Cambria" w:eastAsia="Cambria" w:hAnsi="Cambria" w:cs="Cambria"/>
+      <w:b/>
+      <w:color w:val="366091"/>
+      <w:sz w:val="28"/>
+      <w:szCs w:val="28"/>
+    </w:rPr>
+  </w:style>
+  <w:style w:type="paragraph" w:styleId="Heading2">
+    <w:name w:val="heading 2"/>
+    <w:basedOn w:val="Normal"/>
+    <w:next w:val="Normal"/>
+    <w:pPr>
+      <w:keepNext/>
+      <w:keepLines/>
+      <w:spacing w:before="200" w:after="0"/>
+      <w:outlineLvl w:val="1"/>
+    </w:pPr>
+    <w:rPr>
+      <w:rFonts w:ascii="Cambria" w:eastAsia="Cambria" w:hAnsi="Cambria" w:cs="Cambria"/>
+      <w:b/>
+      <w:color w:val="4F81BD"/>
+      <w:sz w:val="26"/>
+      <w:szCs w:val="26"/>
+    </w:rPr>
+  </w:style>
+  <w:style w:type="paragraph" w:styleId="Heading3">
+    <w:name w:val="heading 3"/>
+    <w:basedOn w:val="Normal"/>
+    <w:next w:val="Normal"/>
+    <w:pPr>
+      <w:keepNext/>
+      <w:keepLines/>
+      <w:spacing w:before="280" w:after="80"/>
+      <w:contextualSpacing/>
+      <w:outlineLvl w:val="2"/>
+    </w:pPr>
+    <w:rPr>
+      <w:b/>
+      <w:sz w:val="28"/>
+      <w:szCs w:val="28"/>
+    </w:rPr>
+  </w:style>
+  <w:style w:type="paragraph" w:styleId="Heading4">
+    <w:name w:val="heading 4"/>
+    <w:basedOn w:val="Normal"/>
+    <w:next w:val="Normal"/>
+    <w:pPr>
+      <w:keepNext/>
+      <w:keepLines/>
+      <w:spacing w:before="240" w:after="40"/>
+      <w:contextualSpacing/>
+      <w:outlineLvl w:val="3"/>
+    </w:pPr>
+    <w:rPr>
+      <w:b/>
+      <w:sz w:val="24"/>
+      <w:szCs w:val="24"/>
+    </w:rPr>
+  </w:style>
+  <w:style w:type="paragraph" w:styleId="Heading5">
+    <w:name w:val="heading 5"/>
+    <w:basedOn w:val="Normal"/>
+    <w:next w:val="Normal"/>
+    <w:pPr>
+      <w:keepNext/>
+      <w:keepLines/>
+      <w:spacing w:before="220" w:after="40"/>
+      <w:contextualSpacing/>
+      <w:outlineLvl w:val="4"/>
+    </w:pPr>
+    <w:rPr>
+      <w:b/>
+    </w:rPr>
+  </w:style>
+  <w:style w:type="paragraph" w:styleId="Heading6">
+    <w:name w:val="heading 6"/>
+    <w:basedOn w:val="Normal"/>
+    <w:next w:val="Normal"/>
+    <w:pPr>
+      <w:keepNext/>
+      <w:keepLines/>
+      <w:spacing w:before="200" w:after="40"/>
+      <w:contextualSpacing/>
+      <w:outlineLvl w:val="5"/>
+    </w:pPr>
+    <w:rPr>
+      <w:b/>
+      <w:sz w:val="20"/>
+      <w:szCs w:val="20"/>
+    </w:rPr>
+  </w:style>
+  <w:style w:type="paragraph" w:styleId="Heading7">
+    <w:name w:val="heading 7"/>
+    <w:basedOn w:val="Normal"/>
+    <w:next w:val="Normal"/>
+    <w:link w:val="Heading7Char"/>
+    <w:uiPriority w:val="9"/>
+    <w:unhideWhenUsed/>
+    <w:qFormat/>
+    <w:rsid w:val="00E505ED"/>
+    <w:pPr>
+      <w:keepNext/>
+      <w:keepLines/>
+      <w:spacing w:before="40" w:after="0"/>
+      <w:outlineLvl w:val="6"/>
+    </w:pPr>
+    <w:rPr>
+      <w:rFonts w:asciiTheme="majorHAnsi" w:eastAsiaTheme="majorEastAsia" w:hAnsiTheme="majorHAnsi" w:cstheme="majorBidi"/>
+      <w:i/>
+      <w:iCs/>
+      <w:color w:val="1F4D78" w:themeColor="accent1" w:themeShade="7F"/>
+    </w:rPr>
+  </w:style>
+  <w:style w:type="character" w:default="1" w:styleId="DefaultParagraphFont">
+    <w:name w:val="Default Paragraph Font"/>
+    <w:uiPriority w:val="1"/>
+    <w:semiHidden/>
+    <w:unhideWhenUsed/>
+  </w:style>
+  <w:style w:type="table" w:default="1" w:styleId="TableNormal">
+    <w:name w:val="Normal Table"/>
+    <w:uiPriority w:val="99"/>
+    <w:semiHidden/>
+    <w:unhideWhenUsed/>
+    <w:tblPr>
+      <w:tblInd w:w="0" w:type="dxa"/>
+      <w:tblCellMar>
+        <w:top w:w="0" w:type="dxa"/>
+        <w:left w:w="108" w:type="dxa"/>
+        <w:bottom w:w="0" w:type="dxa"/>
+        <w:right w:w="108" w:type="dxa"/>
+      </w:tblCellMar>
+    </w:tblPr>
+  </w:style>
+  <w:style w:type="numbering" w:default="1" w:styleId="NoList">
+    <w:name w:val="No List"/>
+    <w:uiPriority w:val="99"/>
+    <w:semiHidden/>
+    <w:unhideWhenUsed/>
+  </w:style>
+  <w:style w:type="paragraph" w:styleId="Title">
+    <w:name w:val="Title"/>
+    <w:basedOn w:val="Normal"/>
+    <w:next w:val="Normal"/>
+    <w:pPr>
+      <w:keepNext/>
+      <w:keepLines/>
+      <w:spacing w:before="480" w:after="120"/>
+      <w:contextualSpacing/>
+    </w:pPr>
+    <w:rPr>
+      <w:b/>
+      <w:sz w:val="72"/>
+      <w:szCs w:val="72"/>
+    </w:rPr>
+  </w:style>
+  <w:style w:type="paragraph" w:styleId="Subtitle">
+    <w:name w:val="Subtitle"/>
+    <w:basedOn w:val="Normal"/>
+    <w:next w:val="Normal"/>
+    <w:pPr>
+      <w:keepNext/>
+      <w:keepLines/>
+      <w:spacing w:before="360" w:after="80"/>
+      <w:contextualSpacing/>
+    </w:pPr>
+    <w:rPr>
+      <w:rFonts w:ascii="Georgia" w:eastAsia="Georgia" w:hAnsi="Georgia" w:cs="Georgia"/>
+      <w:i/>
+      <w:color w:val="666666"/>
+      <w:sz w:val="48"/>
+      <w:szCs w:val="48"/>
+    </w:rPr>
+  </w:style>
+  <w:style w:type="table" w:customStyle="1" w:styleId="a">
+    <w:basedOn w:val="TableNormal"/>
+    <w:pPr>
+      <w:spacing w:after="0" w:line="240" w:lineRule="auto"/>
+    </w:pPr>
+    <w:tblPr>
+      <w:tblStyleRowBandSize w:val="1"/>
+      <w:tblStyleColBandSize w:val="1"/>
+      <w:tblCellMar>
+        <w:left w:w="115" w:type="dxa"/>
+        <w:right w:w="115" w:type="dxa"/>
+      </w:tblCellMar>
+    </w:tblPr>
+    <w:tblStylePr w:type="firstRow">
+      <w:pPr>
+        <w:spacing w:before="0" w:after="0" w:line="240" w:lineRule="auto"/>
+      </w:pPr>
+      <w:rPr>
+        <w:b/>
+      </w:rPr>
+      <w:tblPr/>
+      <w:tcPr>
+        <w:tcBorders>
+          <w:top w:val="single" w:sz="18" w:space="0" w:color="000000"/>
+          <w:left w:val="nil"/>
+          <w:bottom w:val="single" w:sz="18" w:space="0" w:color="000000"/>
+          <w:right w:val="nil"/>
+          <w:insideH w:val="nil"/>
+          <w:insideV w:val="nil"/>
+        </w:tcBorders>
+        <w:shd w:val="clear" w:color="auto" w:fill="4BACC6"/>
+        <w:tcMar>
+          <w:top w:w="0" w:type="nil"/>
+          <w:left w:w="115" w:type="dxa"/>
+          <w:bottom w:w="0" w:type="nil"/>
+          <w:right w:w="115" w:type="dxa"/>
+        </w:tcMar>
+      </w:tcPr>
+    </w:tblStylePr>
+    <w:tblStylePr w:type="lastRow">
+      <w:pPr>
+        <w:spacing w:before="0" w:after="0" w:line="240" w:lineRule="auto"/>
+      </w:pPr>
+      <w:tblPr/>
+      <w:tcPr>
+        <w:tcBorders>
+          <w:top w:val="single" w:sz="6" w:space="0" w:color="000000"/>
+          <w:left w:val="nil"/>
+          <w:bottom w:val="single" w:sz="18" w:space="0" w:color="000000"/>
+          <w:right w:val="nil"/>
+          <w:insideH w:val="nil"/>
+          <w:insideV w:val="nil"/>
+        </w:tcBorders>
+        <w:shd w:val="clear" w:color="auto" w:fill="FFFFFF"/>
+        <w:tcMar>
+          <w:top w:w="0" w:type="nil"/>
+          <w:left w:w="115" w:type="dxa"/>
+          <w:bottom w:w="0" w:type="nil"/>
+          <w:right w:w="115" w:type="dxa"/>
+        </w:tcMar>
+      </w:tcPr>
+    </w:tblStylePr>
+    <w:tblStylePr w:type="firstCol">
+      <w:pPr>
+        <w:contextualSpacing/>
+      </w:pPr>
+      <w:rPr>
+        <w:b/>
+      </w:rPr>
+      <w:tblPr/>
+      <w:tcPr>
+        <w:tcBorders>
+          <w:top w:val="nil"/>
+          <w:left w:val="nil"/>
+          <w:bottom w:val="single" w:sz="18" w:space="0" w:color="000000"/>
+          <w:right w:val="nil"/>
+          <w:insideH w:val="nil"/>
+          <w:insideV w:val="nil"/>
+        </w:tcBorders>
+        <w:shd w:val="clear" w:color="auto" w:fill="4BACC6"/>
+        <w:tcMar>
+          <w:top w:w="0" w:type="nil"/>
+          <w:left w:w="115" w:type="dxa"/>
+          <w:bottom w:w="0" w:type="nil"/>
+          <w:right w:w="115" w:type="dxa"/>
+        </w:tcMar>
+      </w:tcPr>
+    </w:tblStylePr>
+    <w:tblStylePr w:type="lastCol">
+      <w:pPr>
+        <w:contextualSpacing/>
+      </w:pPr>
+      <w:rPr>
+        <w:b/>
+      </w:rPr>
+      <w:tblPr/>
+      <w:tcPr>
+        <w:tcBorders>
+          <w:left w:val="nil"/>
+          <w:right w:val="nil"/>
+          <w:insideH w:val="nil"/>
+          <w:insideV w:val="nil"/>
+        </w:tcBorders>
+        <w:shd w:val="clear" w:color="auto" w:fill="4BACC6"/>
+        <w:tcMar>
+          <w:top w:w="0" w:type="nil"/>
+          <w:left w:w="115" w:type="dxa"/>
+          <w:bottom w:w="0" w:type="nil"/>
+          <w:right w:w="115" w:type="dxa"/>
+        </w:tcMar>
+      </w:tcPr>
+    </w:tblStylePr>
+    <w:tblStylePr w:type="band1Vert">
+      <w:pPr>
+        <w:contextualSpacing/>
+      </w:pPr>
+      <w:tblPr/>
+      <w:tcPr>
+        <w:tcBorders>
+          <w:left w:val="nil"/>
+          <w:right w:val="nil"/>
+          <w:insideH w:val="nil"/>
+          <w:insideV w:val="nil"/>
+        </w:tcBorders>
+        <w:shd w:val="clear" w:color="auto" w:fill="D8D8D8"/>
+        <w:tcMar>
+          <w:top w:w="0" w:type="nil"/>
+          <w:left w:w="115" w:type="dxa"/>
+          <w:bottom w:w="0" w:type="nil"/>
+          <w:right w:w="115" w:type="dxa"/>
+        </w:tcMar>
+      </w:tcPr>
+    </w:tblStylePr>
+    <w:tblStylePr w:type="band1Horz">
+      <w:pPr>
+        <w:contextualSpacing/>
+      </w:pPr>
+      <w:tblPr/>
+      <w:tcPr>
+        <w:shd w:val="clear" w:color="auto" w:fill="D8D8D8"/>
+        <w:tcMar>
+          <w:top w:w="0" w:type="nil"/>
+          <w:left w:w="115" w:type="dxa"/>
+          <w:bottom w:w="0" w:type="nil"/>
+          <w:right w:w="115" w:type="dxa"/>
+        </w:tcMar>
+      </w:tcPr>
+    </w:tblStylePr>
+    <w:tblStylePr w:type="neCell">
+      <w:pPr>
+        <w:contextualSpacing/>
+      </w:pPr>
+      <w:tblPr/>
+      <w:tcPr>
+        <w:tcBorders>
+          <w:top w:val="single" w:sz="18" w:space="0" w:color="000000"/>
+          <w:left w:val="nil"/>
+          <w:bottom w:val="single" w:sz="18" w:space="0" w:color="000000"/>
+          <w:right w:val="nil"/>
+          <w:insideH w:val="nil"/>
+          <w:insideV w:val="nil"/>
+        </w:tcBorders>
+        <w:tcMar>
+          <w:top w:w="0" w:type="nil"/>
+          <w:left w:w="115" w:type="dxa"/>
+          <w:bottom w:w="0" w:type="nil"/>
+          <w:right w:w="115" w:type="dxa"/>
+        </w:tcMar>
+      </w:tcPr>
+    </w:tblStylePr>
+    <w:tblStylePr w:type="nwCell">
+      <w:pPr>
+        <w:contextualSpacing/>
+      </w:pPr>
+      <w:tblPr/>
+      <w:tcPr>
+        <w:tcBorders>
+          <w:top w:val="single" w:sz="18" w:space="0" w:color="000000"/>
+          <w:left w:val="nil"/>
+          <w:bottom w:val="single" w:sz="18" w:space="0" w:color="000000"/>
+          <w:right w:val="nil"/>
+          <w:insideH w:val="nil"/>
+          <w:insideV w:val="nil"/>
+        </w:tcBorders>
+        <w:tcMar>
+          <w:top w:w="0" w:type="nil"/>
+          <w:left w:w="115" w:type="dxa"/>
+          <w:bottom w:w="0" w:type="nil"/>
+          <w:right w:w="115" w:type="dxa"/>
+        </w:tcMar>
+      </w:tcPr>
+    </w:tblStylePr>
+  </w:style>
+  <w:style w:type="table" w:customStyle="1" w:styleId="a0">
+    <w:basedOn w:val="TableNormal"/>
+    <w:pPr>
+      <w:spacing w:after="0" w:line="240" w:lineRule="auto"/>
+    </w:pPr>
+    <w:tblPr>
+      <w:tblStyleRowBandSize w:val="1"/>
+      <w:tblStyleColBandSize w:val="1"/>
+      <w:tblCellMar>
+        <w:left w:w="115" w:type="dxa"/>
+        <w:right w:w="115" w:type="dxa"/>
+      </w:tblCellMar>
+    </w:tblPr>
+  </w:style>
+  <w:style w:type="table" w:customStyle="1" w:styleId="a1">
+    <w:basedOn w:val="TableNormal"/>
+    <w:pPr>
+      <w:spacing w:after="0" w:line="240" w:lineRule="auto"/>
+    </w:pPr>
+    <w:tblPr>
+      <w:tblStyleRowBandSize w:val="1"/>
+      <w:tblStyleColBandSize w:val="1"/>
+      <w:tblCellMar>
+        <w:left w:w="115" w:type="dxa"/>
+        <w:right w:w="115" w:type="dxa"/>
+      </w:tblCellMar>
+    </w:tblPr>
+  </w:style>
+  <w:style w:type="paragraph" w:styleId="TOCHeading">
+    <w:name w:val="TOC Heading"/>
+    <w:basedOn w:val="Heading1"/>
+    <w:next w:val="Normal"/>
+    <w:uiPriority w:val="39"/>
+    <w:unhideWhenUsed/>
+    <w:qFormat/>
+    <w:rsid w:val="000D1731"/>
+    <w:pPr>
+      <w:spacing w:before="240" w:line="259" w:lineRule="auto"/>
+      <w:outlineLvl w:val="9"/>
+    </w:pPr>
+    <w:rPr>
+      <w:rFonts w:asciiTheme="majorHAnsi" w:eastAsiaTheme="majorEastAsia" w:hAnsiTheme="majorHAnsi" w:cstheme="majorBidi"/>
+      <w:b w:val="0"/>
+      <w:color w:val="2E74B5" w:themeColor="accent1" w:themeShade="BF"/>
+      <w:sz w:val="32"/>
+      <w:szCs w:val="32"/>
+      <w:lang w:val="en-US" w:eastAsia="en-US"/>
+    </w:rPr>
+  </w:style>
+  <w:style w:type="paragraph" w:styleId="TOC1">
+    <w:name w:val="toc 1"/>
+    <w:basedOn w:val="Normal"/>
+    <w:next w:val="Normal"/>
+    <w:autoRedefine/>
+    <w:uiPriority w:val="39"/>
+    <w:unhideWhenUsed/>
+    <w:rsid w:val="000D1731"/>
+    <w:pPr>
+      <w:spacing w:after="100"/>
+    </w:pPr>
+  </w:style>
+  <w:style w:type="character" w:styleId="Hyperlink">
+    <w:name w:val="Hyperlink"/>
+    <w:basedOn w:val="DefaultParagraphFont"/>
+    <w:uiPriority w:val="99"/>
+    <w:unhideWhenUsed/>
+    <w:rsid w:val="000D1731"/>
+    <w:rPr>
+      <w:color w:val="0563C1" w:themeColor="hyperlink"/>
+      <w:u w:val="single"/>
+    </w:rPr>
+  </w:style>
+  <w:style w:type="paragraph" w:styleId="Header">
+    <w:name w:val="header"/>
+    <w:basedOn w:val="Normal"/>
+    <w:link w:val="HeaderChar"/>
+    <w:uiPriority w:val="99"/>
+    <w:unhideWhenUsed/>
+    <w:rsid w:val="000D1731"/>
+    <w:pPr>
+      <w:tabs>
+        <w:tab w:val="center" w:pos="4419"/>
+        <w:tab w:val="right" w:pos="8838"/>
+      </w:tabs>
+      <w:spacing w:after="0" w:line="240" w:lineRule="auto"/>
+    </w:pPr>
+  </w:style>
+  <w:style w:type="character" w:customStyle="1" w:styleId="HeaderChar">
+    <w:name w:val="Header Char"/>
+    <w:basedOn w:val="DefaultParagraphFont"/>
+    <w:link w:val="Header"/>
+    <w:uiPriority w:val="99"/>
+    <w:rsid w:val="000D1731"/>
+  </w:style>
+  <w:style w:type="paragraph" w:styleId="Footer">
+    <w:name w:val="footer"/>
+    <w:basedOn w:val="Normal"/>
+    <w:link w:val="FooterChar"/>
+    <w:uiPriority w:val="99"/>
+    <w:unhideWhenUsed/>
+    <w:rsid w:val="000D1731"/>
+    <w:pPr>
+      <w:tabs>
+        <w:tab w:val="center" w:pos="4419"/>
+        <w:tab w:val="right" w:pos="8838"/>
+      </w:tabs>
+      <w:spacing w:after="0" w:line="240" w:lineRule="auto"/>
+    </w:pPr>
+  </w:style>
+  <w:style w:type="character" w:customStyle="1" w:styleId="FooterChar">
+    <w:name w:val="Footer Char"/>
+    <w:basedOn w:val="DefaultParagraphFont"/>
+    <w:link w:val="Footer"/>
+    <w:uiPriority w:val="99"/>
+    <w:rsid w:val="000D1731"/>
+  </w:style>
+  <w:style w:type="paragraph" w:customStyle="1" w:styleId="Prrafodelista1">
+    <w:name w:val="Párrafo de lista1"/>
+    <w:basedOn w:val="Normal"/>
+    <w:rsid w:val="009D5735"/>
+    <w:pPr>
+      <w:suppressAutoHyphens/>
+      <w:ind w:left="720"/>
+      <w:contextualSpacing/>
+    </w:pPr>
+    <w:rPr>
+      <w:kern w:val="1"/>
+    </w:rPr>
+  </w:style>
+  <w:style w:type="character" w:customStyle="1" w:styleId="Heading7Char">
+    <w:name w:val="Heading 7 Char"/>
+    <w:basedOn w:val="DefaultParagraphFont"/>
+    <w:link w:val="Heading7"/>
+    <w:uiPriority w:val="9"/>
+    <w:rsid w:val="00E505ED"/>
+    <w:rPr>
+      <w:rFonts w:asciiTheme="majorHAnsi" w:eastAsiaTheme="majorEastAsia" w:hAnsiTheme="majorHAnsi" w:cstheme="majorBidi"/>
+      <w:i/>
+      <w:iCs/>
+      <w:color w:val="1F4D78" w:themeColor="accent1" w:themeShade="7F"/>
+    </w:rPr>
+  </w:style>
+  <w:style w:type="paragraph" w:styleId="BalloonText">
+    <w:name w:val="Balloon Text"/>
+    <w:basedOn w:val="Normal"/>
+    <w:link w:val="BalloonTextChar"/>
+    <w:uiPriority w:val="99"/>
+    <w:semiHidden/>
+    <w:unhideWhenUsed/>
+    <w:rsid w:val="00E33C2B"/>
+    <w:pPr>
+      <w:spacing w:after="0" w:line="240" w:lineRule="auto"/>
+    </w:pPr>
+    <w:rPr>
+      <w:rFonts w:ascii="Tahoma" w:hAnsi="Tahoma" w:cs="Tahoma"/>
+      <w:sz w:val="16"/>
+      <w:szCs w:val="16"/>
+    </w:rPr>
+  </w:style>
+  <w:style w:type="character" w:customStyle="1" w:styleId="BalloonTextChar">
+    <w:name w:val="Balloon Text Char"/>
+    <w:basedOn w:val="DefaultParagraphFont"/>
+    <w:link w:val="BalloonText"/>
+    <w:uiPriority w:val="99"/>
+    <w:semiHidden/>
+    <w:rsid w:val="00E33C2B"/>
+    <w:rPr>
+      <w:rFonts w:ascii="Tahoma" w:hAnsi="Tahoma" w:cs="Tahoma"/>
+      <w:sz w:val="16"/>
+      <w:szCs w:val="16"/>
     </w:rPr>
   </w:style>
 </w:styles>
@@ -7667,7 +8745,7 @@
   <a:extraClrSchemeLst/>
   <a:extLst>
     <a:ext uri="{05A4C25C-085E-4340-85A3-A5531E510DB2}">
-      <thm15:themeFamily xmlns:thm15="http://schemas.microsoft.com/office/thememl/2012/main" name="Office Theme" id="{62F939B6-93AF-4DB8-9C6B-D6C7DFDC589F}" vid="{4A3C46E8-61CC-4603-A589-7422A47A8E4A}"/>
+      <thm15:themeFamily xmlns:thm15="http://schemas.microsoft.com/office/thememl/2012/main" xmlns="" name="Office Theme" id="{62F939B6-93AF-4DB8-9C6B-D6C7DFDC589F}" vid="{4A3C46E8-61CC-4603-A589-7422A47A8E4A}"/>
     </a:ext>
   </a:extLst>
 </a:theme>
@@ -7678,7 +8756,7 @@
 </file>
 
 <file path=customXml/itemProps1.xml><?xml version="1.0" encoding="utf-8"?>
-<ds:datastoreItem xmlns:ds="http://schemas.openxmlformats.org/officeDocument/2006/customXml" ds:itemID="{32224CD0-8B2C-44BC-939F-1CE46B1BEDC7}">
+<ds:datastoreItem xmlns:ds="http://schemas.openxmlformats.org/officeDocument/2006/customXml" ds:itemID="{3F4464B2-B2BA-4F1A-B42A-FFCA7F91B7F7}">
   <ds:schemaRefs>
     <ds:schemaRef ds:uri="http://schemas.openxmlformats.org/officeDocument/2006/bibliography"/>
   </ds:schemaRefs>

</xml_diff>